<commit_message>
Modificacion en fecharegistro en lugar y algo mas de persistencia
</commit_message>
<xml_diff>
--- a/Actividades/BD01004/Diccionario de datos.docx
+++ b/Actividades/BD01004/Diccionario de datos.docx
@@ -273,7 +273,7 @@
           </mc:Choice>
           <mc:Fallback>
             <w:pict>
-              <v:line w14:anchorId="449974C5" id="Conector recto 2" o:spid="_x0000_s1026" style="position:absolute;z-index:251661312;visibility:visible;mso-wrap-style:square;mso-wrap-distance-left:9pt;mso-wrap-distance-top:0;mso-wrap-distance-right:9pt;mso-wrap-distance-bottom:0;mso-position-horizontal:absolute;mso-position-horizontal-relative:text;mso-position-vertical:absolute;mso-position-vertical-relative:text" from="-9pt,19.85pt" to="764.25pt,19.85pt" o:gfxdata="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" strokecolor="#4472c4 [3204]" strokeweight="1.5pt">
+              <v:line w14:anchorId="59936EB4" id="Conector recto 2" o:spid="_x0000_s1026" style="position:absolute;z-index:251661312;visibility:visible;mso-wrap-style:square;mso-wrap-distance-left:9pt;mso-wrap-distance-top:0;mso-wrap-distance-right:9pt;mso-wrap-distance-bottom:0;mso-position-horizontal:absolute;mso-position-horizontal-relative:text;mso-position-vertical:absolute;mso-position-vertical-relative:text" from="-9pt,19.85pt" to="764.25pt,19.85pt" o:gfxdata="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" strokecolor="#4472c4 [3204]" strokeweight="1.5pt">
                 <v:stroke joinstyle="miter"/>
               </v:line>
             </w:pict>
@@ -281,15 +281,7 @@
         </mc:AlternateContent>
       </w:r>
       <w:r>
-        <w:t xml:space="preserve">Ruta </w:t>
-      </w:r>
-      <w:proofErr w:type="spellStart"/>
-      <w:r>
-        <w:t>GitLab</w:t>
-      </w:r>
-      <w:proofErr w:type="spellEnd"/>
-      <w:r>
-        <w:t>: /A</w:t>
+        <w:t>Ruta GitLab: /A</w:t>
       </w:r>
       <w:r>
         <w:t>ctividades/BD01004</w:t>
@@ -584,11 +576,9 @@
               </w:tabs>
               <w:jc w:val="both"/>
             </w:pPr>
-            <w:proofErr w:type="spellStart"/>
             <w:r>
               <w:t>IDUsuario</w:t>
             </w:r>
-            <w:proofErr w:type="spellEnd"/>
           </w:p>
         </w:tc>
         <w:tc>
@@ -708,11 +698,9 @@
               </w:tabs>
               <w:jc w:val="both"/>
             </w:pPr>
-            <w:proofErr w:type="spellStart"/>
             <w:r>
               <w:t>NombreDelUsuario</w:t>
             </w:r>
-            <w:proofErr w:type="spellEnd"/>
           </w:p>
         </w:tc>
         <w:tc>
@@ -726,11 +714,9 @@
               </w:tabs>
               <w:jc w:val="both"/>
             </w:pPr>
-            <w:proofErr w:type="spellStart"/>
             <w:r>
               <w:t>Varchar</w:t>
             </w:r>
-            <w:proofErr w:type="spellEnd"/>
           </w:p>
         </w:tc>
         <w:tc>
@@ -760,11 +746,9 @@
               </w:tabs>
               <w:jc w:val="both"/>
             </w:pPr>
-            <w:proofErr w:type="spellStart"/>
             <w:r>
               <w:t>Unique</w:t>
             </w:r>
-            <w:proofErr w:type="spellEnd"/>
           </w:p>
         </w:tc>
         <w:tc>
@@ -829,11 +813,9 @@
               </w:tabs>
               <w:jc w:val="both"/>
             </w:pPr>
-            <w:proofErr w:type="spellStart"/>
             <w:r>
               <w:t>Hash_Contra</w:t>
             </w:r>
-            <w:proofErr w:type="spellEnd"/>
           </w:p>
         </w:tc>
         <w:tc>
@@ -847,11 +829,9 @@
               </w:tabs>
               <w:jc w:val="both"/>
             </w:pPr>
-            <w:proofErr w:type="spellStart"/>
             <w:r>
               <w:t>char</w:t>
             </w:r>
-            <w:proofErr w:type="spellEnd"/>
           </w:p>
         </w:tc>
         <w:tc>
@@ -967,11 +947,9 @@
               </w:tabs>
               <w:jc w:val="both"/>
             </w:pPr>
-            <w:proofErr w:type="spellStart"/>
             <w:r>
               <w:t>Varchar</w:t>
             </w:r>
-            <w:proofErr w:type="spellEnd"/>
           </w:p>
         </w:tc>
         <w:tc>
@@ -1068,11 +1046,9 @@
               </w:tabs>
               <w:jc w:val="both"/>
             </w:pPr>
-            <w:proofErr w:type="spellStart"/>
             <w:r>
               <w:t>FechaNac</w:t>
             </w:r>
-            <w:proofErr w:type="spellEnd"/>
           </w:p>
         </w:tc>
         <w:tc>
@@ -1179,11 +1155,9 @@
               </w:tabs>
               <w:jc w:val="both"/>
             </w:pPr>
-            <w:proofErr w:type="spellStart"/>
             <w:r>
               <w:t>Telefono</w:t>
             </w:r>
-            <w:proofErr w:type="spellEnd"/>
           </w:p>
         </w:tc>
         <w:tc>
@@ -1197,13 +1171,8 @@
               </w:tabs>
               <w:jc w:val="both"/>
             </w:pPr>
-            <w:proofErr w:type="spellStart"/>
-            <w:r>
-              <w:t>Varchar</w:t>
-            </w:r>
-            <w:proofErr w:type="spellEnd"/>
-            <w:r>
-              <w:t xml:space="preserve"> </w:t>
+            <w:r>
+              <w:t xml:space="preserve">Varchar </w:t>
             </w:r>
           </w:p>
         </w:tc>
@@ -1304,11 +1273,9 @@
               </w:tabs>
               <w:jc w:val="both"/>
             </w:pPr>
-            <w:proofErr w:type="spellStart"/>
             <w:r>
               <w:t>PrimerNombre</w:t>
             </w:r>
-            <w:proofErr w:type="spellEnd"/>
           </w:p>
         </w:tc>
         <w:tc>
@@ -1322,11 +1289,9 @@
               </w:tabs>
               <w:jc w:val="both"/>
             </w:pPr>
-            <w:proofErr w:type="spellStart"/>
             <w:r>
               <w:t>Varchar</w:t>
             </w:r>
-            <w:proofErr w:type="spellEnd"/>
           </w:p>
         </w:tc>
         <w:tc>
@@ -1439,11 +1404,9 @@
               </w:tabs>
               <w:jc w:val="both"/>
             </w:pPr>
-            <w:proofErr w:type="spellStart"/>
             <w:r>
               <w:t>Integer</w:t>
             </w:r>
-            <w:proofErr w:type="spellEnd"/>
           </w:p>
         </w:tc>
         <w:tc>
@@ -1537,11 +1500,9 @@
               </w:tabs>
               <w:jc w:val="both"/>
             </w:pPr>
-            <w:proofErr w:type="spellStart"/>
             <w:r>
               <w:t>PrimerApellido</w:t>
             </w:r>
-            <w:proofErr w:type="spellEnd"/>
           </w:p>
         </w:tc>
         <w:tc>
@@ -1555,11 +1516,9 @@
               </w:tabs>
               <w:jc w:val="both"/>
             </w:pPr>
-            <w:proofErr w:type="spellStart"/>
             <w:r>
               <w:t>Varchar</w:t>
             </w:r>
-            <w:proofErr w:type="spellEnd"/>
           </w:p>
         </w:tc>
         <w:tc>
@@ -1656,11 +1615,9 @@
               </w:tabs>
               <w:jc w:val="both"/>
             </w:pPr>
-            <w:proofErr w:type="spellStart"/>
             <w:r>
               <w:t>FechaCreacion</w:t>
             </w:r>
-            <w:proofErr w:type="spellEnd"/>
           </w:p>
         </w:tc>
         <w:tc>
@@ -1770,11 +1727,9 @@
               </w:tabs>
               <w:jc w:val="both"/>
             </w:pPr>
-            <w:proofErr w:type="spellStart"/>
             <w:r>
               <w:t>PreguntaSecreta</w:t>
             </w:r>
-            <w:proofErr w:type="spellEnd"/>
           </w:p>
         </w:tc>
         <w:tc>
@@ -1788,11 +1743,9 @@
               </w:tabs>
               <w:jc w:val="both"/>
             </w:pPr>
-            <w:proofErr w:type="spellStart"/>
             <w:r>
               <w:t>Varchar</w:t>
             </w:r>
-            <w:proofErr w:type="spellEnd"/>
           </w:p>
         </w:tc>
         <w:tc>
@@ -1890,11 +1843,9 @@
               </w:tabs>
               <w:jc w:val="both"/>
             </w:pPr>
-            <w:proofErr w:type="spellStart"/>
             <w:r>
               <w:t>RespuestaSecreta</w:t>
             </w:r>
-            <w:proofErr w:type="spellEnd"/>
           </w:p>
         </w:tc>
         <w:tc>
@@ -1908,11 +1859,9 @@
               </w:tabs>
               <w:jc w:val="both"/>
             </w:pPr>
-            <w:proofErr w:type="spellStart"/>
             <w:r>
               <w:t>Varchar</w:t>
             </w:r>
-            <w:proofErr w:type="spellEnd"/>
           </w:p>
         </w:tc>
         <w:tc>
@@ -2023,14 +1972,12 @@
               </w:tabs>
               <w:jc w:val="both"/>
             </w:pPr>
-            <w:proofErr w:type="spellStart"/>
             <w:r>
               <w:t>C</w:t>
             </w:r>
             <w:r>
               <w:t>har</w:t>
             </w:r>
-            <w:proofErr w:type="spellEnd"/>
           </w:p>
         </w:tc>
         <w:tc>
@@ -2068,11 +2015,9 @@
             <w:r>
               <w:t>sexo</w:t>
             </w:r>
-            <w:proofErr w:type="gramStart"/>
             <w:r>
               <w:t>={</w:t>
             </w:r>
-            <w:proofErr w:type="gramEnd"/>
             <w:r>
               <w:t>'M', 'F', 'O'</w:t>
             </w:r>
@@ -2164,11 +2109,9 @@
               </w:tabs>
               <w:jc w:val="both"/>
             </w:pPr>
-            <w:proofErr w:type="spellStart"/>
             <w:r>
               <w:t>Char</w:t>
             </w:r>
-            <w:proofErr w:type="spellEnd"/>
           </w:p>
         </w:tc>
         <w:tc>
@@ -2208,15 +2151,7 @@
               <w:t xml:space="preserve">, </w:t>
             </w:r>
             <w:r>
-              <w:t>Clave externa rol (</w:t>
-            </w:r>
-            <w:proofErr w:type="spellStart"/>
-            <w:r>
-              <w:t>idrol</w:t>
-            </w:r>
-            <w:proofErr w:type="spellEnd"/>
-            <w:r>
-              <w:t>)</w:t>
+              <w:t>Clave externa rol (idrol)</w:t>
             </w:r>
           </w:p>
         </w:tc>
@@ -2337,11 +2272,9 @@
               </w:tabs>
               <w:jc w:val="both"/>
             </w:pPr>
-            <w:proofErr w:type="spellStart"/>
             <w:r>
               <w:t>Varchar</w:t>
             </w:r>
-            <w:proofErr w:type="spellEnd"/>
           </w:p>
         </w:tc>
         <w:tc>
@@ -2461,11 +2394,9 @@
               </w:tabs>
               <w:jc w:val="both"/>
             </w:pPr>
-            <w:proofErr w:type="spellStart"/>
             <w:r>
               <w:t>Varchar</w:t>
             </w:r>
-            <w:proofErr w:type="spellEnd"/>
           </w:p>
         </w:tc>
         <w:tc>
@@ -2495,11 +2426,9 @@
               </w:tabs>
               <w:jc w:val="both"/>
             </w:pPr>
-            <w:proofErr w:type="spellStart"/>
             <w:r>
               <w:t>Unique</w:t>
             </w:r>
-            <w:proofErr w:type="spellEnd"/>
           </w:p>
         </w:tc>
         <w:tc>
@@ -2564,11 +2493,9 @@
               </w:tabs>
               <w:jc w:val="both"/>
             </w:pPr>
-            <w:proofErr w:type="spellStart"/>
             <w:r>
               <w:t>IDCliente</w:t>
             </w:r>
-            <w:proofErr w:type="spellEnd"/>
           </w:p>
         </w:tc>
         <w:tc>
@@ -2622,13 +2549,8 @@
               </w:tabs>
               <w:jc w:val="both"/>
             </w:pPr>
-            <w:proofErr w:type="spellStart"/>
-            <w:r>
-              <w:t>Check</w:t>
-            </w:r>
-            <w:proofErr w:type="spellEnd"/>
-            <w:r>
-              <w:t xml:space="preserve"> Capacidad </w:t>
+            <w:r>
+              <w:t xml:space="preserve">Check Capacidad </w:t>
             </w:r>
             <w:r>
               <w:t>&gt; 0</w:t>
@@ -2697,11 +2619,9 @@
               </w:tabs>
               <w:jc w:val="both"/>
             </w:pPr>
-            <w:proofErr w:type="spellStart"/>
             <w:r>
               <w:t>FechaRegistro</w:t>
             </w:r>
-            <w:proofErr w:type="spellEnd"/>
           </w:p>
         </w:tc>
         <w:tc>
@@ -2722,29 +2642,23 @@
               <w:rPr>
                 <w:lang w:val="en-US"/>
               </w:rPr>
-              <w:t xml:space="preserve">Date time </w:t>
-            </w:r>
-            <w:r>
+              <w:t>Date time Year to day</w:t>
+            </w:r>
+          </w:p>
+        </w:tc>
+        <w:tc>
+          <w:tcPr>
+            <w:tcW w:w="935" w:type="dxa"/>
+          </w:tcPr>
+          <w:p>
+            <w:pPr>
+              <w:tabs>
+                <w:tab w:val="left" w:pos="4236"/>
+              </w:tabs>
+              <w:jc w:val="both"/>
               <w:rPr>
                 <w:lang w:val="en-US"/>
               </w:rPr>
-              <w:t>Year to day</w:t>
-            </w:r>
-          </w:p>
-        </w:tc>
-        <w:tc>
-          <w:tcPr>
-            <w:tcW w:w="935" w:type="dxa"/>
-          </w:tcPr>
-          <w:p>
-            <w:pPr>
-              <w:tabs>
-                <w:tab w:val="left" w:pos="4236"/>
-              </w:tabs>
-              <w:jc w:val="both"/>
-              <w:rPr>
-                <w:lang w:val="en-US"/>
-              </w:rPr>
             </w:pPr>
           </w:p>
         </w:tc>
@@ -2777,13 +2691,8 @@
                 <w:tab w:val="left" w:pos="4236"/>
               </w:tabs>
             </w:pPr>
-            <w:proofErr w:type="spellStart"/>
-            <w:r>
-              <w:t>Posicion</w:t>
-            </w:r>
-            <w:proofErr w:type="spellEnd"/>
-            <w:r>
-              <w:t xml:space="preserve"> geográfica en x</w:t>
+            <w:r>
+              <w:t>Posicion geográfica en x</w:t>
             </w:r>
           </w:p>
         </w:tc>
@@ -2847,11 +2756,9 @@
               </w:tabs>
               <w:jc w:val="both"/>
             </w:pPr>
-            <w:proofErr w:type="spellStart"/>
             <w:r>
               <w:t>Boolean</w:t>
             </w:r>
-            <w:proofErr w:type="spellEnd"/>
           </w:p>
         </w:tc>
         <w:tc>
@@ -2896,13 +2803,8 @@
                 <w:tab w:val="left" w:pos="4236"/>
               </w:tabs>
             </w:pPr>
-            <w:proofErr w:type="spellStart"/>
-            <w:r>
-              <w:t>Posicion</w:t>
-            </w:r>
-            <w:proofErr w:type="spellEnd"/>
-            <w:r>
-              <w:t xml:space="preserve"> geográfica en y</w:t>
+            <w:r>
+              <w:t>Posicion geográfica en y</w:t>
             </w:r>
           </w:p>
         </w:tc>
@@ -2952,11 +2854,9 @@
               </w:tabs>
               <w:jc w:val="both"/>
             </w:pPr>
-            <w:proofErr w:type="spellStart"/>
             <w:r>
               <w:t>UsuarioRegistro</w:t>
             </w:r>
-            <w:proofErr w:type="spellEnd"/>
           </w:p>
         </w:tc>
         <w:tc>
@@ -2973,11 +2873,9 @@
               </w:tabs>
               <w:jc w:val="both"/>
             </w:pPr>
-            <w:proofErr w:type="spellStart"/>
             <w:r>
               <w:t>Integer</w:t>
             </w:r>
-            <w:proofErr w:type="spellEnd"/>
           </w:p>
         </w:tc>
         <w:tc>
@@ -3011,28 +2909,7 @@
               <w:jc w:val="both"/>
             </w:pPr>
             <w:r>
-              <w:t xml:space="preserve">No vacío, </w:t>
-            </w:r>
-            <w:proofErr w:type="spellStart"/>
-            <w:proofErr w:type="gramStart"/>
-            <w:r>
-              <w:t>Check</w:t>
-            </w:r>
-            <w:proofErr w:type="spellEnd"/>
-            <w:r>
-              <w:t xml:space="preserve">  Tipo</w:t>
-            </w:r>
-            <w:proofErr w:type="gramEnd"/>
-            <w:r>
-              <w:t xml:space="preserve"> (“</w:t>
-            </w:r>
-            <w:proofErr w:type="spellStart"/>
-            <w:r>
-              <w:t>Patio”,”Puerto</w:t>
-            </w:r>
-            <w:proofErr w:type="spellEnd"/>
-            <w:r>
-              <w:t>”)</w:t>
+              <w:t>No vacío, Check  Tipo (“Patio”,”Puerto”)</w:t>
             </w:r>
           </w:p>
         </w:tc>
@@ -3051,15 +2928,7 @@
               </w:tabs>
             </w:pPr>
             <w:r>
-              <w:t xml:space="preserve">Tipo de </w:t>
-            </w:r>
-            <w:proofErr w:type="gramStart"/>
-            <w:r>
-              <w:t>lugar(</w:t>
-            </w:r>
-            <w:proofErr w:type="gramEnd"/>
-            <w:r>
-              <w:t>Puerto, Patio)</w:t>
+              <w:t>Tipo de lugar(Puerto, Patio)</w:t>
             </w:r>
           </w:p>
         </w:tc>
@@ -3142,11 +3011,9 @@
               </w:tabs>
               <w:jc w:val="both"/>
             </w:pPr>
-            <w:proofErr w:type="spellStart"/>
             <w:r>
               <w:t>IDLugar</w:t>
             </w:r>
-            <w:proofErr w:type="spellEnd"/>
           </w:p>
         </w:tc>
         <w:tc>
@@ -3282,11 +3149,9 @@
               </w:tabs>
               <w:jc w:val="both"/>
             </w:pPr>
-            <w:proofErr w:type="spellStart"/>
             <w:r>
               <w:t>Varchar</w:t>
             </w:r>
-            <w:proofErr w:type="spellEnd"/>
           </w:p>
         </w:tc>
         <w:tc>
@@ -3316,11 +3181,9 @@
               </w:tabs>
               <w:jc w:val="both"/>
             </w:pPr>
-            <w:proofErr w:type="spellStart"/>
             <w:r>
               <w:t>Unique</w:t>
             </w:r>
-            <w:proofErr w:type="spellEnd"/>
           </w:p>
         </w:tc>
         <w:tc>
@@ -3401,11 +3264,9 @@
               </w:tabs>
               <w:jc w:val="both"/>
             </w:pPr>
-            <w:proofErr w:type="spellStart"/>
             <w:r>
               <w:t>Integer</w:t>
             </w:r>
-            <w:proofErr w:type="spellEnd"/>
           </w:p>
         </w:tc>
         <w:tc>
@@ -3443,13 +3304,8 @@
               </w:tabs>
               <w:jc w:val="both"/>
             </w:pPr>
-            <w:proofErr w:type="spellStart"/>
-            <w:r>
-              <w:t>Check</w:t>
-            </w:r>
-            <w:proofErr w:type="spellEnd"/>
-            <w:r>
-              <w:t xml:space="preserve"> Capacidad </w:t>
+            <w:r>
+              <w:t xml:space="preserve">Check Capacidad </w:t>
             </w:r>
             <w:r>
               <w:t>&gt; 0</w:t>
@@ -3518,11 +3374,9 @@
               </w:tabs>
               <w:jc w:val="both"/>
             </w:pPr>
-            <w:proofErr w:type="spellStart"/>
             <w:r>
               <w:t>GeoX</w:t>
             </w:r>
-            <w:proofErr w:type="spellEnd"/>
           </w:p>
         </w:tc>
         <w:tc>
@@ -3536,11 +3390,9 @@
               </w:tabs>
               <w:jc w:val="both"/>
             </w:pPr>
-            <w:proofErr w:type="spellStart"/>
             <w:r>
               <w:t>Float</w:t>
             </w:r>
-            <w:proofErr w:type="spellEnd"/>
           </w:p>
         </w:tc>
         <w:tc>
@@ -3585,13 +3437,8 @@
                 <w:tab w:val="left" w:pos="4236"/>
               </w:tabs>
             </w:pPr>
-            <w:proofErr w:type="spellStart"/>
-            <w:r>
-              <w:t>Posicion</w:t>
-            </w:r>
-            <w:proofErr w:type="spellEnd"/>
-            <w:r>
-              <w:t xml:space="preserve"> geográfica en x</w:t>
+            <w:r>
+              <w:t>Posicion geográfica en x</w:t>
             </w:r>
           </w:p>
         </w:tc>
@@ -3639,11 +3486,9 @@
               </w:tabs>
               <w:jc w:val="both"/>
             </w:pPr>
-            <w:proofErr w:type="spellStart"/>
             <w:r>
               <w:t>GeoY</w:t>
             </w:r>
-            <w:proofErr w:type="spellEnd"/>
           </w:p>
         </w:tc>
         <w:tc>
@@ -3657,11 +3502,9 @@
               </w:tabs>
               <w:jc w:val="both"/>
             </w:pPr>
-            <w:proofErr w:type="spellStart"/>
             <w:r>
               <w:t>Float</w:t>
             </w:r>
-            <w:proofErr w:type="spellEnd"/>
           </w:p>
         </w:tc>
         <w:tc>
@@ -3706,13 +3549,8 @@
                 <w:tab w:val="left" w:pos="4236"/>
               </w:tabs>
             </w:pPr>
-            <w:proofErr w:type="spellStart"/>
-            <w:r>
-              <w:t>Posicion</w:t>
-            </w:r>
-            <w:proofErr w:type="spellEnd"/>
-            <w:r>
-              <w:t xml:space="preserve"> geográfica en y</w:t>
+            <w:r>
+              <w:t>Posicion geográfica en y</w:t>
             </w:r>
           </w:p>
         </w:tc>
@@ -3760,11 +3598,9 @@
               </w:tabs>
               <w:jc w:val="both"/>
             </w:pPr>
-            <w:proofErr w:type="spellStart"/>
-            <w:r>
-              <w:t>UsuarioCreador</w:t>
-            </w:r>
-            <w:proofErr w:type="spellEnd"/>
+            <w:r>
+              <w:t>FechaRegistro</w:t>
+            </w:r>
           </w:p>
         </w:tc>
         <w:tc>
@@ -3778,11 +3614,9 @@
               </w:tabs>
               <w:jc w:val="both"/>
             </w:pPr>
-            <w:proofErr w:type="spellStart"/>
-            <w:r>
-              <w:t>Integer</w:t>
-            </w:r>
-            <w:proofErr w:type="spellEnd"/>
+            <w:r>
+              <w:t>Datetime</w:t>
+            </w:r>
           </w:p>
         </w:tc>
         <w:tc>
@@ -3810,31 +3644,7 @@
               <w:jc w:val="both"/>
             </w:pPr>
             <w:r>
-              <w:t>No vacío</w:t>
-            </w:r>
-          </w:p>
-          <w:p>
-            <w:pPr>
-              <w:tabs>
-                <w:tab w:val="left" w:pos="4236"/>
-              </w:tabs>
-              <w:jc w:val="both"/>
-            </w:pPr>
-            <w:r>
-              <w:t xml:space="preserve">Clave externa </w:t>
-            </w:r>
-            <w:proofErr w:type="gramStart"/>
-            <w:r>
-              <w:t>Usuario(</w:t>
-            </w:r>
-            <w:proofErr w:type="spellStart"/>
-            <w:proofErr w:type="gramEnd"/>
-            <w:r>
-              <w:t>IDUsuario</w:t>
-            </w:r>
-            <w:proofErr w:type="spellEnd"/>
-            <w:r>
-              <w:t>)</w:t>
+              <w:t xml:space="preserve">No vacio </w:t>
             </w:r>
           </w:p>
         </w:tc>
@@ -3852,11 +3662,10 @@
               </w:tabs>
             </w:pPr>
             <w:r>
-              <w:t xml:space="preserve">Referencia al </w:t>
-            </w:r>
-            <w:r>
-              <w:t>usuario que agrego el lugar al sistema</w:t>
-            </w:r>
+              <w:t>Nos indica en que fecha el usuario que creo el lugar lo hiso, quedando registro del mismo</w:t>
+            </w:r>
+            <w:bookmarkStart w:id="0" w:name="_GoBack"/>
+            <w:bookmarkEnd w:id="0"/>
           </w:p>
         </w:tc>
       </w:tr>
@@ -3870,7 +3679,6 @@
             <w:vMerge/>
             <w:tcBorders>
               <w:left w:val="single" w:sz="18" w:space="0" w:color="0070C0"/>
-              <w:bottom w:val="single" w:sz="18" w:space="0" w:color="0070C0"/>
               <w:right w:val="single" w:sz="18" w:space="0" w:color="2F5496" w:themeColor="accent1" w:themeShade="BF"/>
             </w:tcBorders>
             <w:shd w:val="clear" w:color="auto" w:fill="FFFFFF" w:themeFill="background1"/>
@@ -3895,7 +3703,134 @@
             <w:tcW w:w="2024" w:type="dxa"/>
             <w:tcBorders>
               <w:left w:val="single" w:sz="18" w:space="0" w:color="2F5496" w:themeColor="accent1" w:themeShade="BF"/>
+            </w:tcBorders>
+          </w:tcPr>
+          <w:p>
+            <w:pPr>
+              <w:tabs>
+                <w:tab w:val="left" w:pos="4236"/>
+              </w:tabs>
+              <w:jc w:val="both"/>
+            </w:pPr>
+            <w:r>
+              <w:t>UsuarioCreador</w:t>
+            </w:r>
+          </w:p>
+        </w:tc>
+        <w:tc>
+          <w:tcPr>
+            <w:tcW w:w="2284" w:type="dxa"/>
+          </w:tcPr>
+          <w:p>
+            <w:pPr>
+              <w:tabs>
+                <w:tab w:val="left" w:pos="4236"/>
+              </w:tabs>
+              <w:jc w:val="both"/>
+            </w:pPr>
+            <w:r>
+              <w:t>Integer</w:t>
+            </w:r>
+          </w:p>
+        </w:tc>
+        <w:tc>
+          <w:tcPr>
+            <w:tcW w:w="935" w:type="dxa"/>
+          </w:tcPr>
+          <w:p>
+            <w:pPr>
+              <w:tabs>
+                <w:tab w:val="left" w:pos="4236"/>
+              </w:tabs>
+              <w:jc w:val="both"/>
+            </w:pPr>
+          </w:p>
+        </w:tc>
+        <w:tc>
+          <w:tcPr>
+            <w:tcW w:w="4101" w:type="dxa"/>
+          </w:tcPr>
+          <w:p>
+            <w:pPr>
+              <w:tabs>
+                <w:tab w:val="left" w:pos="4236"/>
+              </w:tabs>
+              <w:jc w:val="both"/>
+            </w:pPr>
+            <w:r>
+              <w:t>No vacío</w:t>
+            </w:r>
+          </w:p>
+          <w:p>
+            <w:pPr>
+              <w:tabs>
+                <w:tab w:val="left" w:pos="4236"/>
+              </w:tabs>
+              <w:jc w:val="both"/>
+            </w:pPr>
+            <w:r>
+              <w:t>Clave externa Usuario(IDUsuario)</w:t>
+            </w:r>
+          </w:p>
+        </w:tc>
+        <w:tc>
+          <w:tcPr>
+            <w:tcW w:w="3836" w:type="dxa"/>
+            <w:tcBorders>
+              <w:right w:val="single" w:sz="18" w:space="0" w:color="0070C0"/>
+            </w:tcBorders>
+          </w:tcPr>
+          <w:p>
+            <w:pPr>
+              <w:tabs>
+                <w:tab w:val="left" w:pos="4236"/>
+              </w:tabs>
+            </w:pPr>
+            <w:r>
+              <w:t xml:space="preserve">Referencia al </w:t>
+            </w:r>
+            <w:r>
+              <w:t>usuario que agrego el lugar al sistema</w:t>
+            </w:r>
+          </w:p>
+        </w:tc>
+      </w:tr>
+      <w:tr>
+        <w:trPr>
+          <w:jc w:val="center"/>
+        </w:trPr>
+        <w:tc>
+          <w:tcPr>
+            <w:tcW w:w="2627" w:type="dxa"/>
+            <w:vMerge/>
+            <w:tcBorders>
+              <w:left w:val="single" w:sz="18" w:space="0" w:color="0070C0"/>
               <w:bottom w:val="single" w:sz="18" w:space="0" w:color="0070C0"/>
+              <w:right w:val="single" w:sz="18" w:space="0" w:color="2F5496" w:themeColor="accent1" w:themeShade="BF"/>
+            </w:tcBorders>
+            <w:shd w:val="clear" w:color="auto" w:fill="FFFFFF" w:themeFill="background1"/>
+          </w:tcPr>
+          <w:p>
+            <w:pPr>
+              <w:tabs>
+                <w:tab w:val="left" w:pos="4236"/>
+              </w:tabs>
+              <w:jc w:val="center"/>
+              <w:rPr>
+                <w:rFonts w:ascii="Times New Roman" w:hAnsi="Times New Roman" w:cs="Times New Roman"/>
+                <w:color w:val="0070C0"/>
+                <w:sz w:val="28"/>
+                <w:szCs w:val="28"/>
+              </w:rPr>
+            </w:pPr>
+          </w:p>
+        </w:tc>
+        <w:tc>
+          <w:tcPr>
+            <w:tcW w:w="2024" w:type="dxa"/>
+            <w:tcBorders>
+              <w:left w:val="single" w:sz="18" w:space="0" w:color="2F5496" w:themeColor="accent1" w:themeShade="BF"/>
+              <w:bottom w:val="single" w:sz="18" w:space="0" w:color="0070C0"/>
             </w:tcBorders>
           </w:tcPr>
           <w:p>
@@ -3924,14 +3859,12 @@
               </w:tabs>
               <w:jc w:val="both"/>
             </w:pPr>
-            <w:proofErr w:type="spellStart"/>
             <w:r>
               <w:t>Varc</w:t>
             </w:r>
             <w:r>
               <w:t>har</w:t>
             </w:r>
-            <w:proofErr w:type="spellEnd"/>
           </w:p>
         </w:tc>
         <w:tc>
@@ -3976,26 +3909,8 @@
             <w:r>
               <w:t xml:space="preserve">, </w:t>
             </w:r>
-            <w:proofErr w:type="spellStart"/>
-            <w:proofErr w:type="gramStart"/>
-            <w:r>
-              <w:t>Check</w:t>
-            </w:r>
-            <w:proofErr w:type="spellEnd"/>
-            <w:r>
-              <w:t xml:space="preserve">  Tipo</w:t>
-            </w:r>
-            <w:proofErr w:type="gramEnd"/>
-            <w:r>
-              <w:t xml:space="preserve"> (“</w:t>
-            </w:r>
-            <w:proofErr w:type="spellStart"/>
-            <w:r>
-              <w:t>Patio”,”Puerto</w:t>
-            </w:r>
-            <w:proofErr w:type="spellEnd"/>
-            <w:r>
-              <w:t>”)</w:t>
+            <w:r>
+              <w:t>Check  Tipo (“Patio”,”Puerto”)</w:t>
             </w:r>
           </w:p>
         </w:tc>
@@ -4014,15 +3929,7 @@
               </w:tabs>
             </w:pPr>
             <w:r>
-              <w:t xml:space="preserve">Tipo de </w:t>
-            </w:r>
-            <w:proofErr w:type="gramStart"/>
-            <w:r>
-              <w:t>lugar(</w:t>
-            </w:r>
-            <w:proofErr w:type="gramEnd"/>
-            <w:r>
-              <w:t>Puerto, Patio)</w:t>
+              <w:t>Tipo de lugar(Puerto, Patio)</w:t>
             </w:r>
           </w:p>
         </w:tc>
@@ -4124,11 +4031,9 @@
               </w:tabs>
               <w:jc w:val="both"/>
             </w:pPr>
-            <w:proofErr w:type="spellStart"/>
             <w:r>
               <w:t>Integer</w:t>
             </w:r>
-            <w:proofErr w:type="spellEnd"/>
           </w:p>
         </w:tc>
         <w:tc>
@@ -4250,11 +4155,9 @@
               </w:tabs>
               <w:jc w:val="both"/>
             </w:pPr>
-            <w:proofErr w:type="spellStart"/>
             <w:r>
               <w:t>Integer</w:t>
             </w:r>
-            <w:proofErr w:type="spellEnd"/>
           </w:p>
         </w:tc>
         <w:tc>
@@ -4288,28 +4191,7 @@
               <w:jc w:val="both"/>
             </w:pPr>
             <w:r>
-              <w:t xml:space="preserve">No vacío, </w:t>
-            </w:r>
-            <w:proofErr w:type="spellStart"/>
-            <w:proofErr w:type="gramStart"/>
-            <w:r>
-              <w:t>Check</w:t>
-            </w:r>
-            <w:proofErr w:type="spellEnd"/>
-            <w:r>
-              <w:t xml:space="preserve">  Tipo</w:t>
-            </w:r>
-            <w:proofErr w:type="gramEnd"/>
-            <w:r>
-              <w:t xml:space="preserve"> (“</w:t>
-            </w:r>
-            <w:proofErr w:type="spellStart"/>
-            <w:r>
-              <w:t>Patio”,”Puerto</w:t>
-            </w:r>
-            <w:proofErr w:type="spellEnd"/>
-            <w:r>
-              <w:t>”)</w:t>
+              <w:t>No vacío, Check  Tipo (“Patio”,”Puerto”)</w:t>
             </w:r>
           </w:p>
         </w:tc>
@@ -4328,15 +4210,7 @@
               </w:tabs>
             </w:pPr>
             <w:r>
-              <w:t xml:space="preserve">Tipo de </w:t>
-            </w:r>
-            <w:proofErr w:type="gramStart"/>
-            <w:r>
-              <w:t>lugar(</w:t>
-            </w:r>
-            <w:proofErr w:type="gramEnd"/>
-            <w:r>
-              <w:t>Puerto, Patio)</w:t>
+              <w:t>Tipo de lugar(Puerto, Patio)</w:t>
             </w:r>
           </w:p>
         </w:tc>
@@ -4392,7 +4266,6 @@
                 <w:szCs w:val="28"/>
               </w:rPr>
             </w:pPr>
-            <w:proofErr w:type="spellStart"/>
             <w:r>
               <w:rPr>
                 <w:rFonts w:ascii="Times New Roman" w:hAnsi="Times New Roman" w:cs="Times New Roman"/>
@@ -4403,7 +4276,6 @@
               <w:lastRenderedPageBreak/>
               <w:t>PerteneceA</w:t>
             </w:r>
-            <w:proofErr w:type="spellEnd"/>
           </w:p>
         </w:tc>
         <w:tc>
@@ -4421,11 +4293,9 @@
               </w:tabs>
               <w:jc w:val="both"/>
             </w:pPr>
-            <w:proofErr w:type="spellStart"/>
             <w:r>
               <w:t>IDLugar</w:t>
             </w:r>
-            <w:proofErr w:type="spellEnd"/>
           </w:p>
         </w:tc>
         <w:tc>
@@ -4442,11 +4312,9 @@
               </w:tabs>
               <w:jc w:val="both"/>
             </w:pPr>
-            <w:proofErr w:type="spellStart"/>
             <w:r>
               <w:t>Integer</w:t>
             </w:r>
-            <w:proofErr w:type="spellEnd"/>
           </w:p>
         </w:tc>
         <w:tc>
@@ -4549,11 +4417,9 @@
               </w:tabs>
               <w:jc w:val="both"/>
             </w:pPr>
-            <w:proofErr w:type="spellStart"/>
             <w:r>
               <w:t>ClienteID</w:t>
             </w:r>
-            <w:proofErr w:type="spellEnd"/>
           </w:p>
         </w:tc>
         <w:tc>
@@ -4570,11 +4436,9 @@
               </w:tabs>
               <w:jc w:val="both"/>
             </w:pPr>
-            <w:proofErr w:type="spellStart"/>
             <w:r>
               <w:t>Integer</w:t>
             </w:r>
-            <w:proofErr w:type="spellEnd"/>
           </w:p>
         </w:tc>
         <w:tc>
@@ -4608,28 +4472,7 @@
               <w:jc w:val="both"/>
             </w:pPr>
             <w:r>
-              <w:t xml:space="preserve">No vacío, </w:t>
-            </w:r>
-            <w:proofErr w:type="spellStart"/>
-            <w:proofErr w:type="gramStart"/>
-            <w:r>
-              <w:t>Check</w:t>
-            </w:r>
-            <w:proofErr w:type="spellEnd"/>
-            <w:r>
-              <w:t xml:space="preserve">  Tipo</w:t>
-            </w:r>
-            <w:proofErr w:type="gramEnd"/>
-            <w:r>
-              <w:t xml:space="preserve"> (“</w:t>
-            </w:r>
-            <w:proofErr w:type="spellStart"/>
-            <w:r>
-              <w:t>Patio”,”Puerto</w:t>
-            </w:r>
-            <w:proofErr w:type="spellEnd"/>
-            <w:r>
-              <w:t>”)</w:t>
+              <w:t>No vacío, Check  Tipo (“Patio”,”Puerto”)</w:t>
             </w:r>
           </w:p>
         </w:tc>
@@ -4648,15 +4491,7 @@
               </w:tabs>
             </w:pPr>
             <w:r>
-              <w:t xml:space="preserve">Tipo de </w:t>
-            </w:r>
-            <w:proofErr w:type="gramStart"/>
-            <w:r>
-              <w:t>lugar(</w:t>
-            </w:r>
-            <w:proofErr w:type="gramEnd"/>
-            <w:r>
-              <w:t>Puerto, Patio)</w:t>
+              <w:t>Tipo de lugar(Puerto, Patio)</w:t>
             </w:r>
           </w:p>
         </w:tc>
@@ -4715,7 +4550,6 @@
                 <w:szCs w:val="28"/>
               </w:rPr>
             </w:pPr>
-            <w:proofErr w:type="spellStart"/>
             <w:r>
               <w:rPr>
                 <w:rFonts w:ascii="Times New Roman" w:hAnsi="Times New Roman" w:cs="Times New Roman"/>
@@ -4725,7 +4559,6 @@
               </w:rPr>
               <w:t>TrabajaEn</w:t>
             </w:r>
-            <w:proofErr w:type="spellEnd"/>
           </w:p>
           <w:p>
             <w:pPr>
@@ -4747,27 +4580,7 @@
                 <w:sz w:val="24"/>
                 <w:szCs w:val="24"/>
               </w:rPr>
-              <w:t xml:space="preserve">(ver </w:t>
-            </w:r>
-            <w:proofErr w:type="spellStart"/>
-            <w:r>
-              <w:rPr>
-                <w:rFonts w:ascii="Times New Roman" w:hAnsi="Times New Roman" w:cs="Times New Roman"/>
-                <w:color w:val="595959" w:themeColor="text1" w:themeTint="A6"/>
-                <w:sz w:val="24"/>
-                <w:szCs w:val="24"/>
-              </w:rPr>
-              <w:t>Aclaracion</w:t>
-            </w:r>
-            <w:proofErr w:type="spellEnd"/>
-            <w:r>
-              <w:rPr>
-                <w:rFonts w:ascii="Times New Roman" w:hAnsi="Times New Roman" w:cs="Times New Roman"/>
-                <w:color w:val="595959" w:themeColor="text1" w:themeTint="A6"/>
-                <w:sz w:val="24"/>
-                <w:szCs w:val="24"/>
-              </w:rPr>
-              <w:t xml:space="preserve"> 1º)</w:t>
+              <w:t>(ver Aclaracion 1º)</w:t>
             </w:r>
           </w:p>
         </w:tc>
@@ -4908,11 +4721,9 @@
               </w:tabs>
               <w:jc w:val="both"/>
             </w:pPr>
-            <w:proofErr w:type="spellStart"/>
             <w:r>
               <w:t>IDLugar</w:t>
             </w:r>
-            <w:proofErr w:type="spellEnd"/>
           </w:p>
         </w:tc>
         <w:tc>
@@ -4926,11 +4737,9 @@
               </w:tabs>
               <w:jc w:val="both"/>
             </w:pPr>
-            <w:proofErr w:type="spellStart"/>
             <w:r>
               <w:t>Integer</w:t>
             </w:r>
-            <w:proofErr w:type="spellEnd"/>
           </w:p>
         </w:tc>
         <w:tc>
@@ -5024,11 +4833,9 @@
               </w:tabs>
               <w:jc w:val="both"/>
             </w:pPr>
-            <w:proofErr w:type="spellStart"/>
             <w:r>
               <w:t>IDUsuario</w:t>
             </w:r>
-            <w:proofErr w:type="spellEnd"/>
           </w:p>
         </w:tc>
         <w:tc>
@@ -5042,11 +4849,9 @@
               </w:tabs>
               <w:jc w:val="both"/>
             </w:pPr>
-            <w:proofErr w:type="spellStart"/>
             <w:r>
               <w:t>Integer</w:t>
             </w:r>
-            <w:proofErr w:type="spellEnd"/>
           </w:p>
         </w:tc>
         <w:tc>
@@ -5141,11 +4946,9 @@
               </w:tabs>
               <w:jc w:val="both"/>
             </w:pPr>
-            <w:proofErr w:type="spellStart"/>
             <w:r>
               <w:t>FechaInicio</w:t>
             </w:r>
-            <w:proofErr w:type="spellEnd"/>
           </w:p>
         </w:tc>
         <w:tc>
@@ -5258,11 +5061,9 @@
               </w:tabs>
               <w:jc w:val="both"/>
             </w:pPr>
-            <w:proofErr w:type="spellStart"/>
             <w:r>
               <w:t>FechaFin</w:t>
             </w:r>
-            <w:proofErr w:type="spellEnd"/>
           </w:p>
         </w:tc>
         <w:tc>
@@ -5314,29 +5115,8 @@
               </w:tabs>
               <w:jc w:val="both"/>
             </w:pPr>
-            <w:proofErr w:type="spellStart"/>
-            <w:r>
-              <w:t>Check</w:t>
-            </w:r>
-            <w:proofErr w:type="spellEnd"/>
-            <w:r>
-              <w:t xml:space="preserve"> (</w:t>
-            </w:r>
-            <w:proofErr w:type="spellStart"/>
-            <w:r>
-              <w:t>FechaFin</w:t>
-            </w:r>
-            <w:proofErr w:type="spellEnd"/>
-            <w:r>
-              <w:t>&gt;</w:t>
-            </w:r>
-            <w:proofErr w:type="spellStart"/>
-            <w:r>
-              <w:t>FechaInicio</w:t>
-            </w:r>
-            <w:proofErr w:type="spellEnd"/>
-            <w:r>
-              <w:t>)</w:t>
+            <w:r>
+              <w:t>Check (FechaFin&gt;FechaInicio)</w:t>
             </w:r>
           </w:p>
         </w:tc>
@@ -5356,15 +5136,7 @@
               <w:jc w:val="both"/>
             </w:pPr>
             <w:r>
-              <w:t xml:space="preserve">Fecha en la que se le dio de baja </w:t>
-            </w:r>
-            <w:proofErr w:type="gramStart"/>
-            <w:r>
-              <w:t>el  ese</w:t>
-            </w:r>
-            <w:proofErr w:type="gramEnd"/>
-            <w:r>
-              <w:t xml:space="preserve"> lugar de trabajo</w:t>
+              <w:t>Fecha en la que se le dio de baja el  ese lugar de trabajo</w:t>
             </w:r>
           </w:p>
         </w:tc>
@@ -5450,27 +5222,7 @@
                 <w:sz w:val="24"/>
                 <w:szCs w:val="24"/>
               </w:rPr>
-              <w:t xml:space="preserve">(ver </w:t>
-            </w:r>
-            <w:proofErr w:type="spellStart"/>
-            <w:r>
-              <w:rPr>
-                <w:rFonts w:ascii="Times New Roman" w:hAnsi="Times New Roman" w:cs="Times New Roman"/>
-                <w:color w:val="595959" w:themeColor="text1" w:themeTint="A6"/>
-                <w:sz w:val="24"/>
-                <w:szCs w:val="24"/>
-              </w:rPr>
-              <w:t>Aclaracion</w:t>
-            </w:r>
-            <w:proofErr w:type="spellEnd"/>
-            <w:r>
-              <w:rPr>
-                <w:rFonts w:ascii="Times New Roman" w:hAnsi="Times New Roman" w:cs="Times New Roman"/>
-                <w:color w:val="595959" w:themeColor="text1" w:themeTint="A6"/>
-                <w:sz w:val="24"/>
-                <w:szCs w:val="24"/>
-              </w:rPr>
-              <w:t xml:space="preserve"> </w:t>
+              <w:t xml:space="preserve">(ver Aclaracion </w:t>
             </w:r>
             <w:r>
               <w:rPr>
@@ -5507,11 +5259,9 @@
               </w:tabs>
               <w:jc w:val="both"/>
             </w:pPr>
-            <w:proofErr w:type="spellStart"/>
             <w:r>
               <w:t>IDTrabajaEn</w:t>
             </w:r>
-            <w:proofErr w:type="spellEnd"/>
           </w:p>
         </w:tc>
         <w:tc>
@@ -5528,11 +5278,9 @@
               </w:tabs>
               <w:jc w:val="both"/>
             </w:pPr>
-            <w:proofErr w:type="spellStart"/>
             <w:r>
               <w:t>Integer</w:t>
             </w:r>
-            <w:proofErr w:type="spellEnd"/>
           </w:p>
         </w:tc>
         <w:tc>
@@ -5572,15 +5320,7 @@
               <w:t xml:space="preserve">, </w:t>
             </w:r>
             <w:r>
-              <w:t xml:space="preserve">Claver externa </w:t>
-            </w:r>
-            <w:proofErr w:type="spellStart"/>
-            <w:r>
-              <w:t>TrabajaEn</w:t>
-            </w:r>
-            <w:proofErr w:type="spellEnd"/>
-            <w:r>
-              <w:t xml:space="preserve"> (ID)</w:t>
+              <w:t>Claver externa TrabajaEn (ID)</w:t>
             </w:r>
           </w:p>
         </w:tc>
@@ -5648,11 +5388,9 @@
               </w:tabs>
               <w:jc w:val="both"/>
             </w:pPr>
-            <w:proofErr w:type="spellStart"/>
             <w:r>
               <w:t>HoraIngreso</w:t>
             </w:r>
-            <w:proofErr w:type="spellEnd"/>
           </w:p>
         </w:tc>
         <w:tc>
@@ -5666,35 +5404,12 @@
               </w:tabs>
               <w:jc w:val="both"/>
             </w:pPr>
-            <w:proofErr w:type="spellStart"/>
-            <w:r>
-              <w:t>Datetime</w:t>
-            </w:r>
-            <w:proofErr w:type="spellEnd"/>
-            <w:r>
-              <w:t xml:space="preserve"> </w:t>
-            </w:r>
-            <w:proofErr w:type="spellStart"/>
-            <w:r>
-              <w:t>year</w:t>
-            </w:r>
-            <w:proofErr w:type="spellEnd"/>
-            <w:r>
-              <w:t xml:space="preserve"> </w:t>
-            </w:r>
-            <w:proofErr w:type="spellStart"/>
-            <w:r>
-              <w:t>to</w:t>
-            </w:r>
-            <w:proofErr w:type="spellEnd"/>
-            <w:r>
-              <w:t xml:space="preserve"> </w:t>
-            </w:r>
-            <w:proofErr w:type="spellStart"/>
+            <w:r>
+              <w:t xml:space="preserve">Datetime year to </w:t>
+            </w:r>
             <w:r>
               <w:t>second</w:t>
             </w:r>
-            <w:proofErr w:type="spellEnd"/>
           </w:p>
         </w:tc>
         <w:tc>
@@ -5791,11 +5506,9 @@
               </w:tabs>
               <w:jc w:val="both"/>
             </w:pPr>
-            <w:proofErr w:type="spellStart"/>
             <w:r>
               <w:t>HoraSalida</w:t>
             </w:r>
-            <w:proofErr w:type="spellEnd"/>
           </w:p>
         </w:tc>
         <w:tc>
@@ -5812,35 +5525,12 @@
               </w:tabs>
               <w:jc w:val="both"/>
             </w:pPr>
-            <w:proofErr w:type="spellStart"/>
-            <w:r>
-              <w:t>Datetime</w:t>
-            </w:r>
-            <w:proofErr w:type="spellEnd"/>
-            <w:r>
-              <w:t xml:space="preserve"> </w:t>
-            </w:r>
-            <w:proofErr w:type="spellStart"/>
-            <w:r>
-              <w:t>year</w:t>
-            </w:r>
-            <w:proofErr w:type="spellEnd"/>
-            <w:r>
-              <w:t xml:space="preserve"> </w:t>
-            </w:r>
-            <w:proofErr w:type="spellStart"/>
-            <w:r>
-              <w:t>to</w:t>
-            </w:r>
-            <w:proofErr w:type="spellEnd"/>
-            <w:r>
-              <w:t xml:space="preserve"> </w:t>
-            </w:r>
-            <w:proofErr w:type="spellStart"/>
+            <w:r>
+              <w:t xml:space="preserve">Datetime year to </w:t>
+            </w:r>
             <w:r>
               <w:t>second</w:t>
             </w:r>
-            <w:proofErr w:type="spellEnd"/>
           </w:p>
         </w:tc>
         <w:tc>
@@ -5973,11 +5663,9 @@
               </w:tabs>
               <w:jc w:val="both"/>
             </w:pPr>
-            <w:proofErr w:type="spellStart"/>
             <w:r>
               <w:t>IDVehiculo</w:t>
             </w:r>
-            <w:proofErr w:type="spellEnd"/>
           </w:p>
         </w:tc>
         <w:tc>
@@ -6111,11 +5799,9 @@
               </w:tabs>
               <w:jc w:val="both"/>
             </w:pPr>
-            <w:proofErr w:type="spellStart"/>
             <w:r>
               <w:t>Char</w:t>
             </w:r>
-            <w:proofErr w:type="spellEnd"/>
           </w:p>
         </w:tc>
         <w:tc>
@@ -6226,11 +5912,9 @@
               </w:tabs>
               <w:jc w:val="both"/>
             </w:pPr>
-            <w:proofErr w:type="spellStart"/>
             <w:r>
               <w:t>Varchar</w:t>
             </w:r>
-            <w:proofErr w:type="spellEnd"/>
           </w:p>
         </w:tc>
         <w:tc>
@@ -6341,11 +6025,9 @@
               </w:tabs>
               <w:jc w:val="both"/>
             </w:pPr>
-            <w:proofErr w:type="spellStart"/>
             <w:r>
               <w:t>Varchar</w:t>
             </w:r>
-            <w:proofErr w:type="spellEnd"/>
           </w:p>
         </w:tc>
         <w:tc>
@@ -6379,20 +6061,7 @@
               <w:t>No vacío</w:t>
             </w:r>
             <w:r>
-              <w:t>, {</w:t>
-            </w:r>
-            <w:proofErr w:type="spellStart"/>
-            <w:proofErr w:type="gramStart"/>
-            <w:r>
-              <w:t>Auto,MiniVan</w:t>
-            </w:r>
-            <w:proofErr w:type="gramEnd"/>
-            <w:r>
-              <w:t>,SUV,camion,Van</w:t>
-            </w:r>
-            <w:proofErr w:type="spellEnd"/>
-            <w:r>
-              <w:t>}</w:t>
+              <w:t>, {Auto,MiniVan,SUV,camion,Van}</w:t>
             </w:r>
           </w:p>
         </w:tc>
@@ -6475,11 +6144,9 @@
               </w:tabs>
               <w:jc w:val="both"/>
             </w:pPr>
-            <w:proofErr w:type="spellStart"/>
             <w:r>
               <w:t>Char</w:t>
             </w:r>
-            <w:proofErr w:type="spellEnd"/>
           </w:p>
         </w:tc>
         <w:tc>
@@ -6509,29 +6176,14 @@
               </w:tabs>
               <w:jc w:val="both"/>
             </w:pPr>
-            <w:proofErr w:type="spellStart"/>
-            <w:r>
-              <w:t>Check</w:t>
-            </w:r>
-            <w:proofErr w:type="spellEnd"/>
-            <w:r>
-              <w:t xml:space="preserve"> </w:t>
-            </w:r>
-            <w:proofErr w:type="spellStart"/>
-            <w:r>
-              <w:t>Anio</w:t>
-            </w:r>
-            <w:proofErr w:type="spellEnd"/>
-            <w:r>
-              <w:t xml:space="preserve"> &gt;= 1900 y </w:t>
-            </w:r>
-            <w:proofErr w:type="spellStart"/>
-            <w:r>
-              <w:t>Anio</w:t>
-            </w:r>
-            <w:proofErr w:type="spellEnd"/>
-            <w:r>
-              <w:t xml:space="preserve"> &lt;= 10000</w:t>
+            <w:r>
+              <w:t xml:space="preserve">Check </w:t>
+            </w:r>
+            <w:r>
+              <w:t xml:space="preserve">Anio &gt;= 1900 y </w:t>
+            </w:r>
+            <w:r>
+              <w:t>Anio &lt;= 10000</w:t>
             </w:r>
           </w:p>
         </w:tc>
@@ -6614,11 +6266,9 @@
               </w:tabs>
               <w:jc w:val="both"/>
             </w:pPr>
-            <w:proofErr w:type="spellStart"/>
             <w:r>
               <w:t>Varchar</w:t>
             </w:r>
-            <w:proofErr w:type="spellEnd"/>
           </w:p>
         </w:tc>
         <w:tc>
@@ -6716,11 +6366,9 @@
               </w:tabs>
               <w:jc w:val="both"/>
             </w:pPr>
-            <w:proofErr w:type="spellStart"/>
             <w:r>
               <w:t>Anio</w:t>
             </w:r>
-            <w:proofErr w:type="spellEnd"/>
           </w:p>
         </w:tc>
         <w:tc>
@@ -6734,11 +6382,9 @@
               </w:tabs>
               <w:jc w:val="both"/>
             </w:pPr>
-            <w:proofErr w:type="spellStart"/>
             <w:r>
               <w:t>Integer</w:t>
             </w:r>
-            <w:proofErr w:type="spellEnd"/>
           </w:p>
         </w:tc>
         <w:tc>
@@ -6851,11 +6497,9 @@
               </w:tabs>
               <w:jc w:val="both"/>
             </w:pPr>
-            <w:proofErr w:type="spellStart"/>
             <w:r>
               <w:t>Integer</w:t>
             </w:r>
-            <w:proofErr w:type="spellEnd"/>
           </w:p>
         </w:tc>
         <w:tc>
@@ -6903,20 +6547,7 @@
               <w:jc w:val="both"/>
             </w:pPr>
             <w:r>
-              <w:t xml:space="preserve">Clave externa </w:t>
-            </w:r>
-            <w:proofErr w:type="spellStart"/>
-            <w:proofErr w:type="gramStart"/>
-            <w:r>
-              <w:t>Vehiculo</w:t>
-            </w:r>
-            <w:proofErr w:type="spellEnd"/>
-            <w:r>
-              <w:t>(</w:t>
-            </w:r>
-            <w:proofErr w:type="gramEnd"/>
-            <w:r>
-              <w:t>VIM)</w:t>
+              <w:t>Clave externa Vehiculo(VIM)</w:t>
             </w:r>
           </w:p>
         </w:tc>
@@ -6992,7 +6623,6 @@
                 <w:szCs w:val="28"/>
               </w:rPr>
             </w:pPr>
-            <w:proofErr w:type="spellStart"/>
             <w:r>
               <w:rPr>
                 <w:rFonts w:ascii="Times New Roman" w:hAnsi="Times New Roman" w:cs="Times New Roman"/>
@@ -7012,7 +6642,6 @@
               </w:rPr>
               <w:t>Ingresa</w:t>
             </w:r>
-            <w:proofErr w:type="spellEnd"/>
           </w:p>
           <w:p>
             <w:pPr>
@@ -7034,27 +6663,7 @@
                 <w:sz w:val="24"/>
                 <w:szCs w:val="24"/>
               </w:rPr>
-              <w:t xml:space="preserve">(ver </w:t>
-            </w:r>
-            <w:proofErr w:type="spellStart"/>
-            <w:r>
-              <w:rPr>
-                <w:rFonts w:ascii="Times New Roman" w:hAnsi="Times New Roman" w:cs="Times New Roman"/>
-                <w:color w:val="595959" w:themeColor="text1" w:themeTint="A6"/>
-                <w:sz w:val="24"/>
-                <w:szCs w:val="24"/>
-              </w:rPr>
-              <w:t>Aclaracion</w:t>
-            </w:r>
-            <w:proofErr w:type="spellEnd"/>
-            <w:r>
-              <w:rPr>
-                <w:rFonts w:ascii="Times New Roman" w:hAnsi="Times New Roman" w:cs="Times New Roman"/>
-                <w:color w:val="595959" w:themeColor="text1" w:themeTint="A6"/>
-                <w:sz w:val="24"/>
-                <w:szCs w:val="24"/>
-              </w:rPr>
-              <w:t xml:space="preserve"> </w:t>
+              <w:t xml:space="preserve">(ver Aclaracion </w:t>
             </w:r>
             <w:r>
               <w:rPr>
@@ -7092,11 +6701,9 @@
               </w:tabs>
               <w:jc w:val="both"/>
             </w:pPr>
-            <w:proofErr w:type="spellStart"/>
             <w:r>
               <w:t>IDVehiculo</w:t>
             </w:r>
-            <w:proofErr w:type="spellEnd"/>
           </w:p>
         </w:tc>
         <w:tc>
@@ -7114,11 +6721,9 @@
               </w:tabs>
               <w:jc w:val="both"/>
             </w:pPr>
-            <w:proofErr w:type="spellStart"/>
             <w:r>
               <w:t>Integer</w:t>
             </w:r>
-            <w:proofErr w:type="spellEnd"/>
           </w:p>
         </w:tc>
         <w:tc>
@@ -7168,20 +6773,7 @@
               <w:jc w:val="both"/>
             </w:pPr>
             <w:r>
-              <w:t xml:space="preserve">Clave externa </w:t>
-            </w:r>
-            <w:proofErr w:type="spellStart"/>
-            <w:proofErr w:type="gramStart"/>
-            <w:r>
-              <w:t>Vehiculo</w:t>
-            </w:r>
-            <w:proofErr w:type="spellEnd"/>
-            <w:r>
-              <w:t>(</w:t>
-            </w:r>
-            <w:proofErr w:type="gramEnd"/>
-            <w:r>
-              <w:t>VIM)</w:t>
+              <w:t>Clave externa Vehiculo(VIM)</w:t>
             </w:r>
           </w:p>
         </w:tc>
@@ -7273,37 +6865,8 @@
               </w:tabs>
               <w:jc w:val="both"/>
             </w:pPr>
-            <w:proofErr w:type="spellStart"/>
-            <w:r>
-              <w:t>Datetime</w:t>
-            </w:r>
-            <w:proofErr w:type="spellEnd"/>
-            <w:r>
-              <w:t xml:space="preserve"> </w:t>
-            </w:r>
-            <w:proofErr w:type="spellStart"/>
-            <w:r>
-              <w:t>year</w:t>
-            </w:r>
-            <w:proofErr w:type="spellEnd"/>
-            <w:r>
-              <w:t xml:space="preserve"> </w:t>
-            </w:r>
-            <w:proofErr w:type="spellStart"/>
-            <w:r>
-              <w:t>to</w:t>
-            </w:r>
-            <w:proofErr w:type="spellEnd"/>
-            <w:r>
-              <w:t xml:space="preserve"> </w:t>
-            </w:r>
-            <w:proofErr w:type="spellStart"/>
-            <w:r>
-              <w:t>day</w:t>
-            </w:r>
-            <w:proofErr w:type="spellEnd"/>
-            <w:r>
-              <w:t xml:space="preserve"> </w:t>
+            <w:r>
+              <w:t xml:space="preserve">Datetime year to day </w:t>
             </w:r>
           </w:p>
         </w:tc>
@@ -7412,11 +6975,9 @@
               </w:tabs>
               <w:jc w:val="both"/>
             </w:pPr>
-            <w:proofErr w:type="spellStart"/>
             <w:r>
               <w:t>TipoIngreso</w:t>
             </w:r>
-            <w:proofErr w:type="spellEnd"/>
           </w:p>
         </w:tc>
         <w:tc>
@@ -7434,11 +6995,9 @@
               </w:tabs>
               <w:jc w:val="both"/>
             </w:pPr>
-            <w:proofErr w:type="spellStart"/>
             <w:r>
               <w:t>Varchar</w:t>
             </w:r>
-            <w:proofErr w:type="spellEnd"/>
           </w:p>
         </w:tc>
         <w:tc>
@@ -7477,23 +7036,7 @@
               <w:jc w:val="both"/>
             </w:pPr>
             <w:r>
-              <w:t xml:space="preserve">No </w:t>
-            </w:r>
-            <w:proofErr w:type="spellStart"/>
-            <w:r>
-              <w:t>vacio</w:t>
-            </w:r>
-            <w:proofErr w:type="spellEnd"/>
-            <w:r>
-              <w:t>, {</w:t>
-            </w:r>
-            <w:proofErr w:type="spellStart"/>
-            <w:r>
-              <w:t>Peecarga</w:t>
-            </w:r>
-            <w:proofErr w:type="spellEnd"/>
-            <w:r>
-              <w:t>, Alta, Baja}</w:t>
+              <w:t>No vacio, {Peecarga, Alta, Baja}</w:t>
             </w:r>
           </w:p>
         </w:tc>
@@ -7514,15 +7057,7 @@
               <w:jc w:val="both"/>
             </w:pPr>
             <w:r>
-              <w:t xml:space="preserve">Identifica si se </w:t>
-            </w:r>
-            <w:proofErr w:type="spellStart"/>
-            <w:r>
-              <w:t>realizo</w:t>
-            </w:r>
-            <w:proofErr w:type="spellEnd"/>
-            <w:r>
-              <w:t xml:space="preserve"> la precarga, alta o baja </w:t>
+              <w:t xml:space="preserve">Identifica si se realizo la precarga, alta o baja </w:t>
             </w:r>
           </w:p>
         </w:tc>
@@ -7593,13 +7128,8 @@
               </w:tabs>
               <w:jc w:val="both"/>
             </w:pPr>
-            <w:proofErr w:type="spellStart"/>
-            <w:r>
-              <w:t>Integer</w:t>
-            </w:r>
-            <w:proofErr w:type="spellEnd"/>
-            <w:r>
-              <w:t xml:space="preserve"> </w:t>
+            <w:r>
+              <w:t xml:space="preserve">Integer </w:t>
             </w:r>
           </w:p>
         </w:tc>
@@ -7636,39 +7166,18 @@
               <w:jc w:val="both"/>
             </w:pPr>
             <w:r>
-              <w:t xml:space="preserve">No </w:t>
-            </w:r>
-            <w:proofErr w:type="spellStart"/>
-            <w:r>
-              <w:t>vacio</w:t>
-            </w:r>
-            <w:proofErr w:type="spellEnd"/>
-            <w:r>
-              <w:t xml:space="preserve"> </w:t>
-            </w:r>
-          </w:p>
-          <w:p>
-            <w:pPr>
-              <w:tabs>
-                <w:tab w:val="left" w:pos="4236"/>
-              </w:tabs>
-              <w:jc w:val="both"/>
-            </w:pPr>
-            <w:r>
-              <w:t xml:space="preserve">Clave externa </w:t>
-            </w:r>
-            <w:proofErr w:type="gramStart"/>
-            <w:r>
-              <w:t>Usuario(</w:t>
-            </w:r>
-            <w:proofErr w:type="spellStart"/>
-            <w:proofErr w:type="gramEnd"/>
-            <w:r>
-              <w:t>IDUsuario</w:t>
-            </w:r>
-            <w:proofErr w:type="spellEnd"/>
-            <w:r>
-              <w:t>)</w:t>
+              <w:t xml:space="preserve">No vacio </w:t>
+            </w:r>
+          </w:p>
+          <w:p>
+            <w:pPr>
+              <w:tabs>
+                <w:tab w:val="left" w:pos="4236"/>
+              </w:tabs>
+              <w:jc w:val="both"/>
+            </w:pPr>
+            <w:r>
+              <w:t>Clave externa Usuario(IDUsuario)</w:t>
             </w:r>
           </w:p>
         </w:tc>
@@ -7745,7 +7254,6 @@
                 <w:szCs w:val="28"/>
               </w:rPr>
             </w:pPr>
-            <w:proofErr w:type="spellStart"/>
             <w:r>
               <w:rPr>
                 <w:rFonts w:ascii="Times New Roman" w:hAnsi="Times New Roman" w:cs="Times New Roman"/>
@@ -7756,7 +7264,6 @@
               <w:lastRenderedPageBreak/>
               <w:t>InformeDaños</w:t>
             </w:r>
-            <w:proofErr w:type="spellEnd"/>
           </w:p>
         </w:tc>
         <w:tc>
@@ -7936,11 +7443,9 @@
               </w:tabs>
               <w:jc w:val="both"/>
             </w:pPr>
-            <w:proofErr w:type="spellStart"/>
             <w:r>
               <w:t>Varchar</w:t>
             </w:r>
-            <w:proofErr w:type="spellEnd"/>
           </w:p>
         </w:tc>
         <w:tc>
@@ -8079,35 +7584,9 @@
               </w:tabs>
               <w:jc w:val="both"/>
             </w:pPr>
-            <w:proofErr w:type="spellStart"/>
-            <w:r>
-              <w:t>Datetime</w:t>
-            </w:r>
-            <w:proofErr w:type="spellEnd"/>
-            <w:r>
-              <w:t xml:space="preserve"> </w:t>
-            </w:r>
-            <w:proofErr w:type="spellStart"/>
-            <w:r>
-              <w:t>year</w:t>
-            </w:r>
-            <w:proofErr w:type="spellEnd"/>
-            <w:r>
-              <w:t xml:space="preserve"> </w:t>
-            </w:r>
-            <w:proofErr w:type="spellStart"/>
-            <w:r>
-              <w:t>to</w:t>
-            </w:r>
-            <w:proofErr w:type="spellEnd"/>
-            <w:r>
-              <w:t xml:space="preserve"> </w:t>
-            </w:r>
-            <w:proofErr w:type="spellStart"/>
-            <w:r>
-              <w:t>day</w:t>
-            </w:r>
-            <w:proofErr w:type="spellEnd"/>
+            <w:r>
+              <w:t>Datetime year to day</w:t>
+            </w:r>
           </w:p>
         </w:tc>
         <w:tc>
@@ -8243,11 +7722,9 @@
               </w:tabs>
               <w:jc w:val="both"/>
             </w:pPr>
-            <w:proofErr w:type="spellStart"/>
             <w:r>
               <w:t>Varchar</w:t>
             </w:r>
-            <w:proofErr w:type="spellEnd"/>
           </w:p>
         </w:tc>
         <w:tc>
@@ -8364,11 +7841,9 @@
               </w:tabs>
               <w:jc w:val="both"/>
             </w:pPr>
-            <w:proofErr w:type="spellStart"/>
             <w:r>
               <w:t>IDVehiculo</w:t>
             </w:r>
-            <w:proofErr w:type="spellEnd"/>
           </w:p>
         </w:tc>
         <w:tc>
@@ -8388,11 +7863,9 @@
               </w:tabs>
               <w:jc w:val="both"/>
             </w:pPr>
-            <w:proofErr w:type="spellStart"/>
             <w:r>
               <w:t>Integer</w:t>
             </w:r>
-            <w:proofErr w:type="spellEnd"/>
           </w:p>
         </w:tc>
         <w:tc>
@@ -8500,11 +7973,9 @@
               </w:tabs>
               <w:jc w:val="both"/>
             </w:pPr>
-            <w:proofErr w:type="spellStart"/>
             <w:r>
               <w:t>idlugar</w:t>
             </w:r>
-            <w:proofErr w:type="spellEnd"/>
           </w:p>
         </w:tc>
         <w:tc>
@@ -8524,13 +7995,8 @@
               </w:tabs>
               <w:jc w:val="both"/>
             </w:pPr>
-            <w:proofErr w:type="spellStart"/>
-            <w:r>
-              <w:t>Integer</w:t>
-            </w:r>
-            <w:proofErr w:type="spellEnd"/>
-            <w:r>
-              <w:t xml:space="preserve"> </w:t>
+            <w:r>
+              <w:t xml:space="preserve">Integer </w:t>
             </w:r>
           </w:p>
         </w:tc>
@@ -8571,20 +8037,7 @@
               <w:jc w:val="both"/>
             </w:pPr>
             <w:r>
-              <w:t xml:space="preserve">No vacío, Clave externa </w:t>
-            </w:r>
-            <w:proofErr w:type="gramStart"/>
-            <w:r>
-              <w:t>Lugar(</w:t>
-            </w:r>
-            <w:proofErr w:type="spellStart"/>
-            <w:proofErr w:type="gramEnd"/>
-            <w:r>
-              <w:t>IDLugar</w:t>
-            </w:r>
-            <w:proofErr w:type="spellEnd"/>
-            <w:r>
-              <w:t>)</w:t>
+              <w:t>No vacío, Clave externa Lugar(IDLugar)</w:t>
             </w:r>
           </w:p>
         </w:tc>
@@ -8658,11 +8111,9 @@
               </w:tabs>
               <w:jc w:val="both"/>
             </w:pPr>
-            <w:proofErr w:type="spellStart"/>
             <w:r>
               <w:t>idusuario</w:t>
             </w:r>
-            <w:proofErr w:type="spellEnd"/>
           </w:p>
         </w:tc>
         <w:tc>
@@ -8682,13 +8133,8 @@
               </w:tabs>
               <w:jc w:val="both"/>
             </w:pPr>
-            <w:proofErr w:type="spellStart"/>
-            <w:r>
-              <w:t>Integer</w:t>
-            </w:r>
-            <w:proofErr w:type="spellEnd"/>
-            <w:r>
-              <w:t xml:space="preserve"> </w:t>
+            <w:r>
+              <w:t xml:space="preserve">Integer </w:t>
             </w:r>
           </w:p>
         </w:tc>
@@ -8729,20 +8175,7 @@
               <w:jc w:val="both"/>
             </w:pPr>
             <w:r>
-              <w:t xml:space="preserve">No vacío, Clave externa </w:t>
-            </w:r>
-            <w:proofErr w:type="gramStart"/>
-            <w:r>
-              <w:t>Usuario(</w:t>
-            </w:r>
-            <w:proofErr w:type="spellStart"/>
-            <w:proofErr w:type="gramEnd"/>
-            <w:r>
-              <w:t>IDUsuario</w:t>
-            </w:r>
-            <w:proofErr w:type="spellEnd"/>
-            <w:r>
-              <w:t>)</w:t>
+              <w:t>No vacío, Clave externa Usuario(IDUsuario)</w:t>
             </w:r>
           </w:p>
         </w:tc>
@@ -8819,7 +8252,6 @@
                 <w:szCs w:val="28"/>
               </w:rPr>
             </w:pPr>
-            <w:proofErr w:type="spellStart"/>
             <w:r>
               <w:rPr>
                 <w:rFonts w:ascii="Times New Roman" w:hAnsi="Times New Roman" w:cs="Times New Roman"/>
@@ -8830,7 +8262,6 @@
               <w:lastRenderedPageBreak/>
               <w:t>RegistroDaños</w:t>
             </w:r>
-            <w:proofErr w:type="spellEnd"/>
           </w:p>
         </w:tc>
         <w:tc>
@@ -8850,11 +8281,9 @@
               </w:tabs>
               <w:jc w:val="both"/>
             </w:pPr>
-            <w:proofErr w:type="spellStart"/>
             <w:r>
               <w:t>idvehiculo</w:t>
             </w:r>
-            <w:proofErr w:type="spellEnd"/>
           </w:p>
         </w:tc>
         <w:tc>
@@ -8874,11 +8303,9 @@
               </w:tabs>
               <w:jc w:val="both"/>
             </w:pPr>
-            <w:proofErr w:type="spellStart"/>
             <w:r>
               <w:t>Integer</w:t>
             </w:r>
-            <w:proofErr w:type="spellEnd"/>
           </w:p>
         </w:tc>
         <w:tc>
@@ -8940,20 +8367,7 @@
               <w:jc w:val="both"/>
             </w:pPr>
             <w:r>
-              <w:t xml:space="preserve">Clave externa </w:t>
-            </w:r>
-            <w:proofErr w:type="spellStart"/>
-            <w:proofErr w:type="gramStart"/>
-            <w:r>
-              <w:t>informeDaños</w:t>
-            </w:r>
-            <w:proofErr w:type="spellEnd"/>
-            <w:r>
-              <w:t>(</w:t>
-            </w:r>
-            <w:proofErr w:type="gramEnd"/>
-            <w:r>
-              <w:t>ID)</w:t>
+              <w:t>Clave externa informeDaños(ID)</w:t>
             </w:r>
           </w:p>
         </w:tc>
@@ -9026,11 +8440,9 @@
               </w:tabs>
               <w:jc w:val="both"/>
             </w:pPr>
-            <w:proofErr w:type="spellStart"/>
             <w:r>
               <w:t>informedanios</w:t>
             </w:r>
-            <w:proofErr w:type="spellEnd"/>
           </w:p>
         </w:tc>
         <w:tc>
@@ -9050,11 +8462,9 @@
               </w:tabs>
               <w:jc w:val="both"/>
             </w:pPr>
-            <w:proofErr w:type="spellStart"/>
             <w:r>
               <w:t>Integer</w:t>
             </w:r>
-            <w:proofErr w:type="spellEnd"/>
           </w:p>
         </w:tc>
         <w:tc>
@@ -9104,21 +8514,8 @@
               </w:tabs>
               <w:jc w:val="both"/>
             </w:pPr>
-            <w:proofErr w:type="spellStart"/>
-            <w:r>
-              <w:t>Check</w:t>
-            </w:r>
-            <w:proofErr w:type="spellEnd"/>
-            <w:r>
-              <w:t xml:space="preserve"> </w:t>
-            </w:r>
-            <w:proofErr w:type="spellStart"/>
-            <w:r>
-              <w:t>nroenlista</w:t>
-            </w:r>
-            <w:proofErr w:type="spellEnd"/>
-            <w:r>
-              <w:t xml:space="preserve"> &gt; 0</w:t>
+            <w:r>
+              <w:t>Check nroenlista &gt; 0</w:t>
             </w:r>
           </w:p>
           <w:p>
@@ -9203,11 +8600,9 @@
               </w:tabs>
               <w:jc w:val="both"/>
             </w:pPr>
-            <w:proofErr w:type="spellStart"/>
             <w:r>
               <w:t>idregistro</w:t>
             </w:r>
-            <w:proofErr w:type="spellEnd"/>
           </w:p>
         </w:tc>
         <w:tc>
@@ -9227,11 +8622,9 @@
               </w:tabs>
               <w:jc w:val="both"/>
             </w:pPr>
-            <w:proofErr w:type="spellStart"/>
             <w:r>
               <w:t>Varchar</w:t>
             </w:r>
-            <w:proofErr w:type="spellEnd"/>
           </w:p>
         </w:tc>
         <w:tc>
@@ -9355,7 +8748,6 @@
                 <w:szCs w:val="28"/>
               </w:rPr>
             </w:pPr>
-            <w:proofErr w:type="spellStart"/>
             <w:r>
               <w:rPr>
                 <w:rFonts w:ascii="Times New Roman" w:hAnsi="Times New Roman" w:cs="Times New Roman"/>
@@ -9366,7 +8758,6 @@
               <w:lastRenderedPageBreak/>
               <w:t>ImágenRegistro</w:t>
             </w:r>
-            <w:proofErr w:type="spellEnd"/>
           </w:p>
         </w:tc>
         <w:tc>
@@ -9384,11 +8775,9 @@
               </w:tabs>
               <w:jc w:val="both"/>
             </w:pPr>
-            <w:proofErr w:type="spellStart"/>
             <w:r>
               <w:t>Vehiculo</w:t>
             </w:r>
-            <w:proofErr w:type="spellEnd"/>
           </w:p>
         </w:tc>
         <w:tc>
@@ -9405,11 +8794,9 @@
               </w:tabs>
               <w:jc w:val="both"/>
             </w:pPr>
-            <w:proofErr w:type="spellStart"/>
             <w:r>
               <w:t>Integer</w:t>
             </w:r>
-            <w:proofErr w:type="spellEnd"/>
           </w:p>
         </w:tc>
         <w:tc>
@@ -9521,11 +8908,9 @@
               </w:tabs>
               <w:jc w:val="both"/>
             </w:pPr>
-            <w:proofErr w:type="spellStart"/>
             <w:r>
               <w:t>Integer</w:t>
             </w:r>
-            <w:proofErr w:type="spellEnd"/>
           </w:p>
         </w:tc>
         <w:tc>
@@ -9620,11 +9005,9 @@
               </w:tabs>
               <w:jc w:val="both"/>
             </w:pPr>
-            <w:proofErr w:type="spellStart"/>
             <w:r>
               <w:t>Nrolista</w:t>
             </w:r>
-            <w:proofErr w:type="spellEnd"/>
           </w:p>
         </w:tc>
         <w:tc>
@@ -9638,14 +9021,9 @@
               </w:tabs>
               <w:jc w:val="both"/>
             </w:pPr>
-            <w:proofErr w:type="spellStart"/>
-            <w:r>
-              <w:t>I</w:t>
-            </w:r>
-            <w:r>
-              <w:t>nteger</w:t>
-            </w:r>
-            <w:proofErr w:type="spellEnd"/>
+            <w:r>
+              <w:t>Integer</w:t>
+            </w:r>
           </w:p>
         </w:tc>
         <w:tc>
@@ -9751,11 +9129,9 @@
               </w:tabs>
               <w:jc w:val="both"/>
             </w:pPr>
-            <w:proofErr w:type="spellStart"/>
             <w:r>
               <w:t>Nroimagen</w:t>
             </w:r>
-            <w:proofErr w:type="spellEnd"/>
           </w:p>
         </w:tc>
         <w:tc>
@@ -10044,11 +9420,9 @@
               </w:tabs>
               <w:jc w:val="both"/>
             </w:pPr>
-            <w:proofErr w:type="spellStart"/>
             <w:r>
               <w:t>Integer</w:t>
             </w:r>
-            <w:proofErr w:type="spellEnd"/>
           </w:p>
         </w:tc>
         <w:tc>
@@ -10092,25 +9466,7 @@
               </w:tabs>
             </w:pPr>
             <w:r>
-              <w:t xml:space="preserve">Clave externa </w:t>
-            </w:r>
-            <w:proofErr w:type="spellStart"/>
-            <w:proofErr w:type="gramStart"/>
-            <w:r>
-              <w:t>RegistroDaños</w:t>
-            </w:r>
-            <w:proofErr w:type="spellEnd"/>
-            <w:r>
-              <w:t>(</w:t>
-            </w:r>
-            <w:proofErr w:type="spellStart"/>
-            <w:proofErr w:type="gramEnd"/>
-            <w:r>
-              <w:t>InformeDanios</w:t>
-            </w:r>
-            <w:proofErr w:type="spellEnd"/>
-            <w:r>
-              <w:t>)</w:t>
+              <w:t>Clave externa RegistroDaños(InformeDanios)</w:t>
             </w:r>
           </w:p>
         </w:tc>
@@ -10194,11 +9550,9 @@
               </w:tabs>
               <w:jc w:val="both"/>
             </w:pPr>
-            <w:proofErr w:type="spellStart"/>
             <w:r>
               <w:t>Integer</w:t>
             </w:r>
-            <w:proofErr w:type="spellEnd"/>
           </w:p>
         </w:tc>
         <w:tc>
@@ -10235,25 +9589,7 @@
               </w:tabs>
             </w:pPr>
             <w:r>
-              <w:t xml:space="preserve">Clave externa </w:t>
-            </w:r>
-            <w:proofErr w:type="spellStart"/>
-            <w:proofErr w:type="gramStart"/>
-            <w:r>
-              <w:t>RegistroDaños</w:t>
-            </w:r>
-            <w:proofErr w:type="spellEnd"/>
-            <w:r>
-              <w:t>(</w:t>
-            </w:r>
-            <w:proofErr w:type="spellStart"/>
-            <w:proofErr w:type="gramEnd"/>
-            <w:r>
-              <w:t>Nroenlista</w:t>
-            </w:r>
-            <w:proofErr w:type="spellEnd"/>
-            <w:r>
-              <w:t>)</w:t>
+              <w:t>Clave externa RegistroDaños(Nroenlista)</w:t>
             </w:r>
           </w:p>
         </w:tc>
@@ -10336,11 +9672,9 @@
               </w:tabs>
               <w:jc w:val="both"/>
             </w:pPr>
-            <w:proofErr w:type="spellStart"/>
             <w:r>
               <w:t>Integer</w:t>
             </w:r>
-            <w:proofErr w:type="spellEnd"/>
           </w:p>
         </w:tc>
         <w:tc>
@@ -10377,25 +9711,7 @@
               </w:tabs>
             </w:pPr>
             <w:r>
-              <w:t xml:space="preserve">Clave externa </w:t>
-            </w:r>
-            <w:proofErr w:type="spellStart"/>
-            <w:proofErr w:type="gramStart"/>
-            <w:r>
-              <w:t>RegistroDaños</w:t>
-            </w:r>
-            <w:proofErr w:type="spellEnd"/>
-            <w:r>
-              <w:t>(</w:t>
-            </w:r>
-            <w:proofErr w:type="spellStart"/>
-            <w:proofErr w:type="gramEnd"/>
-            <w:r>
-              <w:t>InformeDanios</w:t>
-            </w:r>
-            <w:proofErr w:type="spellEnd"/>
-            <w:r>
-              <w:t>)</w:t>
+              <w:t>Clave externa RegistroDaños(InformeDanios)</w:t>
             </w:r>
           </w:p>
         </w:tc>
@@ -10478,11 +9794,9 @@
               </w:tabs>
               <w:jc w:val="both"/>
             </w:pPr>
-            <w:proofErr w:type="spellStart"/>
             <w:r>
               <w:t>Integer</w:t>
             </w:r>
-            <w:proofErr w:type="spellEnd"/>
           </w:p>
         </w:tc>
         <w:tc>
@@ -10519,25 +9833,7 @@
               </w:tabs>
             </w:pPr>
             <w:r>
-              <w:t xml:space="preserve">Clave externa </w:t>
-            </w:r>
-            <w:proofErr w:type="spellStart"/>
-            <w:proofErr w:type="gramStart"/>
-            <w:r>
-              <w:t>RegistroDaños</w:t>
-            </w:r>
-            <w:proofErr w:type="spellEnd"/>
-            <w:r>
-              <w:t>(</w:t>
-            </w:r>
-            <w:proofErr w:type="spellStart"/>
-            <w:proofErr w:type="gramEnd"/>
-            <w:r>
-              <w:t>Nroenlista</w:t>
-            </w:r>
-            <w:proofErr w:type="spellEnd"/>
-            <w:r>
-              <w:t>)</w:t>
+              <w:t>Clave externa RegistroDaños(Nroenlista)</w:t>
             </w:r>
           </w:p>
         </w:tc>
@@ -10620,11 +9916,9 @@
               </w:tabs>
               <w:jc w:val="both"/>
             </w:pPr>
-            <w:proofErr w:type="spellStart"/>
             <w:r>
               <w:t>Integer</w:t>
             </w:r>
-            <w:proofErr w:type="spellEnd"/>
           </w:p>
         </w:tc>
         <w:tc>
@@ -10660,29 +9954,8 @@
                 <w:tab w:val="left" w:pos="4236"/>
               </w:tabs>
             </w:pPr>
-            <w:proofErr w:type="spellStart"/>
-            <w:r>
-              <w:t>Check</w:t>
-            </w:r>
-            <w:proofErr w:type="spellEnd"/>
-            <w:r>
-              <w:t xml:space="preserve"> Tipo(“</w:t>
-            </w:r>
-            <w:proofErr w:type="spellStart"/>
-            <w:r>
-              <w:t>Anulacion</w:t>
-            </w:r>
-            <w:proofErr w:type="spellEnd"/>
-            <w:r>
-              <w:t>”</w:t>
-            </w:r>
-            <w:proofErr w:type="gramStart"/>
-            <w:r>
-              <w:t>,”Corrección</w:t>
-            </w:r>
-            <w:proofErr w:type="gramEnd"/>
-            <w:r>
-              <w:t>”)</w:t>
+            <w:r>
+              <w:t>Check Tipo(“Anulacion”,”Corrección”)</w:t>
             </w:r>
           </w:p>
         </w:tc>
@@ -10765,11 +10038,9 @@
               </w:tabs>
               <w:jc w:val="both"/>
             </w:pPr>
-            <w:proofErr w:type="spellStart"/>
             <w:r>
               <w:t>Integer</w:t>
             </w:r>
-            <w:proofErr w:type="spellEnd"/>
           </w:p>
         </w:tc>
         <w:tc>
@@ -10878,11 +10149,9 @@
               </w:tabs>
               <w:jc w:val="both"/>
             </w:pPr>
-            <w:proofErr w:type="spellStart"/>
             <w:r>
               <w:t>Varchar</w:t>
             </w:r>
-            <w:proofErr w:type="spellEnd"/>
           </w:p>
         </w:tc>
         <w:tc>
@@ -11014,11 +10283,9 @@
               </w:tabs>
               <w:jc w:val="both"/>
             </w:pPr>
-            <w:proofErr w:type="spellStart"/>
             <w:r>
               <w:t>IDLugar</w:t>
             </w:r>
-            <w:proofErr w:type="spellEnd"/>
           </w:p>
         </w:tc>
         <w:tc>
@@ -11035,11 +10302,9 @@
               </w:tabs>
               <w:jc w:val="both"/>
             </w:pPr>
-            <w:proofErr w:type="spellStart"/>
             <w:r>
               <w:t>Integer</w:t>
             </w:r>
-            <w:proofErr w:type="spellEnd"/>
           </w:p>
         </w:tc>
         <w:tc>
@@ -11084,15 +10349,7 @@
               <w:jc w:val="both"/>
             </w:pPr>
             <w:r>
-              <w:t xml:space="preserve">Clave externa </w:t>
-            </w:r>
-            <w:proofErr w:type="gramStart"/>
-            <w:r>
-              <w:t>Vehículo(</w:t>
-            </w:r>
-            <w:proofErr w:type="gramEnd"/>
-            <w:r>
-              <w:t>VIN)</w:t>
+              <w:t>Clave externa Vehículo(VIN)</w:t>
             </w:r>
           </w:p>
         </w:tc>
@@ -11112,13 +10369,8 @@
               <w:jc w:val="both"/>
             </w:pPr>
             <w:r>
-              <w:t xml:space="preserve">Identificador del </w:t>
-            </w:r>
-            <w:proofErr w:type="spellStart"/>
-            <w:r>
-              <w:t>vehiculo</w:t>
-            </w:r>
-            <w:proofErr w:type="spellEnd"/>
+              <w:t>Identificador del vehiculo</w:t>
+            </w:r>
           </w:p>
         </w:tc>
       </w:tr>
@@ -11165,14 +10417,12 @@
               </w:tabs>
               <w:jc w:val="both"/>
             </w:pPr>
-            <w:proofErr w:type="spellStart"/>
             <w:r>
               <w:t>ID</w:t>
             </w:r>
             <w:r>
               <w:t>Vehiculo</w:t>
             </w:r>
-            <w:proofErr w:type="spellEnd"/>
           </w:p>
         </w:tc>
         <w:tc>
@@ -11186,11 +10436,9 @@
               </w:tabs>
               <w:jc w:val="both"/>
             </w:pPr>
-            <w:proofErr w:type="spellStart"/>
             <w:r>
               <w:t>Integer</w:t>
             </w:r>
-            <w:proofErr w:type="spellEnd"/>
           </w:p>
         </w:tc>
         <w:tc>
@@ -11229,20 +10477,7 @@
               <w:jc w:val="both"/>
             </w:pPr>
             <w:r>
-              <w:t xml:space="preserve">Clave externa </w:t>
-            </w:r>
-            <w:proofErr w:type="gramStart"/>
-            <w:r>
-              <w:t>Lugar(</w:t>
-            </w:r>
-            <w:proofErr w:type="spellStart"/>
-            <w:proofErr w:type="gramEnd"/>
-            <w:r>
-              <w:t>IDLugar</w:t>
-            </w:r>
-            <w:proofErr w:type="spellEnd"/>
-            <w:r>
-              <w:t>)</w:t>
+              <w:t>Clave externa Lugar(IDLugar)</w:t>
             </w:r>
           </w:p>
         </w:tc>
@@ -11325,35 +10560,9 @@
               </w:tabs>
               <w:jc w:val="both"/>
             </w:pPr>
-            <w:proofErr w:type="spellStart"/>
-            <w:r>
-              <w:t>Datetime</w:t>
-            </w:r>
-            <w:proofErr w:type="spellEnd"/>
-            <w:r>
-              <w:t xml:space="preserve"> </w:t>
-            </w:r>
-            <w:proofErr w:type="spellStart"/>
-            <w:r>
-              <w:t>year</w:t>
-            </w:r>
-            <w:proofErr w:type="spellEnd"/>
-            <w:r>
-              <w:t xml:space="preserve"> </w:t>
-            </w:r>
-            <w:proofErr w:type="spellStart"/>
-            <w:r>
-              <w:t>to</w:t>
-            </w:r>
-            <w:proofErr w:type="spellEnd"/>
-            <w:r>
-              <w:t xml:space="preserve"> </w:t>
-            </w:r>
-            <w:proofErr w:type="spellStart"/>
-            <w:r>
-              <w:t>second</w:t>
-            </w:r>
-            <w:proofErr w:type="spellEnd"/>
+            <w:r>
+              <w:t>Datetime year to second</w:t>
+            </w:r>
           </w:p>
         </w:tc>
         <w:tc>
@@ -11392,20 +10601,7 @@
               <w:jc w:val="both"/>
             </w:pPr>
             <w:r>
-              <w:t xml:space="preserve">Clave externa </w:t>
-            </w:r>
-            <w:proofErr w:type="gramStart"/>
-            <w:r>
-              <w:t>Zona(</w:t>
-            </w:r>
-            <w:proofErr w:type="spellStart"/>
-            <w:proofErr w:type="gramEnd"/>
-            <w:r>
-              <w:t>IDZona</w:t>
-            </w:r>
-            <w:proofErr w:type="spellEnd"/>
-            <w:r>
-              <w:t>)</w:t>
+              <w:t>Clave externa Zona(IDZona)</w:t>
             </w:r>
           </w:p>
         </w:tc>
@@ -11488,35 +10684,9 @@
               </w:tabs>
               <w:jc w:val="both"/>
             </w:pPr>
-            <w:proofErr w:type="spellStart"/>
-            <w:r>
-              <w:t>Datetime</w:t>
-            </w:r>
-            <w:proofErr w:type="spellEnd"/>
-            <w:r>
-              <w:t xml:space="preserve"> </w:t>
-            </w:r>
-            <w:proofErr w:type="spellStart"/>
-            <w:r>
-              <w:t>year</w:t>
-            </w:r>
-            <w:proofErr w:type="spellEnd"/>
-            <w:r>
-              <w:t xml:space="preserve"> </w:t>
-            </w:r>
-            <w:proofErr w:type="spellStart"/>
-            <w:r>
-              <w:t>to</w:t>
-            </w:r>
-            <w:proofErr w:type="spellEnd"/>
-            <w:r>
-              <w:t xml:space="preserve"> </w:t>
-            </w:r>
-            <w:proofErr w:type="spellStart"/>
-            <w:r>
-              <w:t>second</w:t>
-            </w:r>
-            <w:proofErr w:type="spellEnd"/>
+            <w:r>
+              <w:t>Datetime year to second</w:t>
+            </w:r>
           </w:p>
         </w:tc>
         <w:tc>
@@ -11555,20 +10725,7 @@
               <w:jc w:val="both"/>
             </w:pPr>
             <w:r>
-              <w:t xml:space="preserve">Clave externa </w:t>
-            </w:r>
-            <w:proofErr w:type="gramStart"/>
-            <w:r>
-              <w:t>Sub(</w:t>
-            </w:r>
-            <w:proofErr w:type="spellStart"/>
-            <w:proofErr w:type="gramEnd"/>
-            <w:r>
-              <w:t>IDSub</w:t>
-            </w:r>
-            <w:proofErr w:type="spellEnd"/>
-            <w:r>
-              <w:t>)</w:t>
+              <w:t>Clave externa Sub(IDSub)</w:t>
             </w:r>
           </w:p>
         </w:tc>
@@ -11635,11 +10792,9 @@
               </w:tabs>
               <w:jc w:val="both"/>
             </w:pPr>
-            <w:proofErr w:type="spellStart"/>
             <w:r>
               <w:t>Posicion</w:t>
             </w:r>
-            <w:proofErr w:type="spellEnd"/>
           </w:p>
         </w:tc>
         <w:tc>
@@ -11653,11 +10808,9 @@
               </w:tabs>
               <w:jc w:val="both"/>
             </w:pPr>
-            <w:proofErr w:type="spellStart"/>
             <w:r>
               <w:t>Integer</w:t>
             </w:r>
-            <w:proofErr w:type="spellEnd"/>
           </w:p>
         </w:tc>
         <w:tc>
@@ -11704,15 +10857,7 @@
               <w:jc w:val="both"/>
             </w:pPr>
             <w:r>
-              <w:t xml:space="preserve">Fecha en la que se ubica el </w:t>
-            </w:r>
-            <w:proofErr w:type="spellStart"/>
-            <w:r>
-              <w:t>vehiculo</w:t>
-            </w:r>
-            <w:proofErr w:type="spellEnd"/>
-            <w:r>
-              <w:t xml:space="preserve"> en dicha posición</w:t>
+              <w:t>Fecha en la que se ubica el vehiculo en dicha posición</w:t>
             </w:r>
           </w:p>
         </w:tc>
@@ -11762,11 +10907,9 @@
               </w:tabs>
               <w:jc w:val="both"/>
             </w:pPr>
-            <w:proofErr w:type="spellStart"/>
             <w:r>
               <w:t>IDUsuario</w:t>
             </w:r>
-            <w:proofErr w:type="spellEnd"/>
           </w:p>
         </w:tc>
         <w:tc>
@@ -11783,11 +10926,9 @@
               </w:tabs>
               <w:jc w:val="both"/>
             </w:pPr>
-            <w:proofErr w:type="spellStart"/>
             <w:r>
               <w:t>Integer</w:t>
             </w:r>
-            <w:proofErr w:type="spellEnd"/>
             <w:r>
               <w:t xml:space="preserve"> </w:t>
             </w:r>
@@ -11824,20 +10965,7 @@
               <w:jc w:val="both"/>
             </w:pPr>
             <w:r>
-              <w:t xml:space="preserve">No vacío, Clave externa </w:t>
-            </w:r>
-            <w:proofErr w:type="gramStart"/>
-            <w:r>
-              <w:t>Usuario(</w:t>
-            </w:r>
-            <w:proofErr w:type="spellStart"/>
-            <w:proofErr w:type="gramEnd"/>
-            <w:r>
-              <w:t>IDUsuario</w:t>
-            </w:r>
-            <w:proofErr w:type="spellEnd"/>
-            <w:r>
-              <w:t>)</w:t>
+              <w:t>No vacío, Clave externa Usuario(IDUsuario)</w:t>
             </w:r>
           </w:p>
         </w:tc>
@@ -11915,7 +11043,6 @@
                 <w:szCs w:val="28"/>
               </w:rPr>
             </w:pPr>
-            <w:proofErr w:type="spellStart"/>
             <w:r>
               <w:rPr>
                 <w:rFonts w:ascii="Times New Roman" w:hAnsi="Times New Roman" w:cs="Times New Roman"/>
@@ -11926,7 +11053,6 @@
               <w:lastRenderedPageBreak/>
               <w:t>TipoTransporte</w:t>
             </w:r>
-            <w:proofErr w:type="spellEnd"/>
           </w:p>
         </w:tc>
         <w:tc>
@@ -11944,11 +11070,9 @@
               </w:tabs>
               <w:jc w:val="both"/>
             </w:pPr>
-            <w:proofErr w:type="spellStart"/>
             <w:r>
               <w:t>IDTipo</w:t>
             </w:r>
-            <w:proofErr w:type="spellEnd"/>
           </w:p>
         </w:tc>
         <w:tc>
@@ -12090,14 +11214,12 @@
               </w:tabs>
               <w:jc w:val="both"/>
             </w:pPr>
-            <w:proofErr w:type="spellStart"/>
             <w:r>
               <w:t>Varc</w:t>
             </w:r>
             <w:r>
               <w:t>har</w:t>
             </w:r>
-            <w:proofErr w:type="spellEnd"/>
           </w:p>
         </w:tc>
         <w:tc>
@@ -12236,11 +11358,9 @@
               </w:tabs>
               <w:jc w:val="both"/>
             </w:pPr>
-            <w:proofErr w:type="spellStart"/>
             <w:r>
               <w:t>IDLugar</w:t>
             </w:r>
-            <w:proofErr w:type="spellEnd"/>
           </w:p>
         </w:tc>
         <w:tc>
@@ -12257,11 +11377,9 @@
               </w:tabs>
               <w:jc w:val="both"/>
             </w:pPr>
-            <w:proofErr w:type="spellStart"/>
             <w:r>
               <w:t>Integer</w:t>
             </w:r>
-            <w:proofErr w:type="spellEnd"/>
           </w:p>
         </w:tc>
         <w:tc>
@@ -12365,11 +11483,9 @@
               </w:tabs>
               <w:jc w:val="both"/>
             </w:pPr>
-            <w:proofErr w:type="spellStart"/>
             <w:r>
               <w:t>IDTipo</w:t>
             </w:r>
-            <w:proofErr w:type="spellEnd"/>
           </w:p>
         </w:tc>
         <w:tc>
@@ -12386,11 +11502,9 @@
               </w:tabs>
               <w:jc w:val="both"/>
             </w:pPr>
-            <w:proofErr w:type="spellStart"/>
             <w:r>
               <w:t>Integer</w:t>
             </w:r>
-            <w:proofErr w:type="spellEnd"/>
           </w:p>
         </w:tc>
         <w:tc>
@@ -12503,7 +11617,6 @@
                 <w:szCs w:val="28"/>
               </w:rPr>
             </w:pPr>
-            <w:proofErr w:type="spellStart"/>
             <w:r>
               <w:rPr>
                 <w:rFonts w:ascii="Times New Roman" w:hAnsi="Times New Roman" w:cs="Times New Roman"/>
@@ -12513,7 +11626,6 @@
               </w:rPr>
               <w:t>MedioTransporte</w:t>
             </w:r>
-            <w:proofErr w:type="spellEnd"/>
           </w:p>
         </w:tc>
         <w:tc>
@@ -12531,11 +11643,9 @@
               </w:tabs>
               <w:jc w:val="both"/>
             </w:pPr>
-            <w:proofErr w:type="spellStart"/>
             <w:r>
               <w:t>IDTipo</w:t>
             </w:r>
-            <w:proofErr w:type="spellEnd"/>
           </w:p>
         </w:tc>
         <w:tc>
@@ -12552,11 +11662,9 @@
               </w:tabs>
               <w:jc w:val="both"/>
             </w:pPr>
-            <w:proofErr w:type="spellStart"/>
             <w:r>
               <w:t>Integer</w:t>
             </w:r>
-            <w:proofErr w:type="spellEnd"/>
           </w:p>
         </w:tc>
         <w:tc>
@@ -12658,11 +11766,9 @@
               </w:tabs>
               <w:jc w:val="both"/>
             </w:pPr>
-            <w:proofErr w:type="spellStart"/>
             <w:r>
               <w:t>IDLegal</w:t>
             </w:r>
-            <w:proofErr w:type="spellEnd"/>
           </w:p>
         </w:tc>
         <w:tc>
@@ -12676,11 +11782,9 @@
               </w:tabs>
               <w:jc w:val="both"/>
             </w:pPr>
-            <w:proofErr w:type="spellStart"/>
             <w:r>
               <w:t>Varchar</w:t>
             </w:r>
-            <w:proofErr w:type="spellEnd"/>
           </w:p>
         </w:tc>
         <w:tc>
@@ -12721,21 +11825,8 @@
               </w:tabs>
               <w:jc w:val="both"/>
             </w:pPr>
-            <w:proofErr w:type="spellStart"/>
-            <w:r>
-              <w:t>Check</w:t>
-            </w:r>
-            <w:proofErr w:type="spellEnd"/>
-            <w:r>
-              <w:t xml:space="preserve"> (</w:t>
-            </w:r>
-            <w:proofErr w:type="spellStart"/>
-            <w:r>
-              <w:t>Rampalt</w:t>
-            </w:r>
-            <w:proofErr w:type="spellEnd"/>
-            <w:r>
-              <w:t xml:space="preserve"> &gt; -1)</w:t>
+            <w:r>
+              <w:t>Check (Rampalt &gt; -1)</w:t>
             </w:r>
           </w:p>
         </w:tc>
@@ -12818,11 +11909,9 @@
               </w:tabs>
               <w:jc w:val="both"/>
             </w:pPr>
-            <w:proofErr w:type="spellStart"/>
             <w:r>
               <w:t>Varchar</w:t>
             </w:r>
-            <w:proofErr w:type="spellEnd"/>
           </w:p>
         </w:tc>
         <w:tc>
@@ -12863,21 +11952,8 @@
               </w:tabs>
               <w:jc w:val="both"/>
             </w:pPr>
-            <w:proofErr w:type="spellStart"/>
-            <w:r>
-              <w:t>Check</w:t>
-            </w:r>
-            <w:proofErr w:type="spellEnd"/>
-            <w:r>
-              <w:t xml:space="preserve"> (</w:t>
-            </w:r>
-            <w:proofErr w:type="spellStart"/>
-            <w:r>
-              <w:t>CantCamiones</w:t>
-            </w:r>
-            <w:proofErr w:type="spellEnd"/>
-            <w:r>
-              <w:t xml:space="preserve"> &gt;-1)</w:t>
+            <w:r>
+              <w:t>Check (CantCamiones &gt;-1)</w:t>
             </w:r>
           </w:p>
         </w:tc>
@@ -12960,11 +12036,9 @@
               </w:tabs>
               <w:jc w:val="both"/>
             </w:pPr>
-            <w:proofErr w:type="spellStart"/>
             <w:r>
               <w:t>Varchar</w:t>
             </w:r>
-            <w:proofErr w:type="spellEnd"/>
           </w:p>
         </w:tc>
         <w:tc>
@@ -13005,21 +12079,8 @@
               </w:tabs>
               <w:jc w:val="both"/>
             </w:pPr>
-            <w:proofErr w:type="spellStart"/>
-            <w:r>
-              <w:t>Check</w:t>
-            </w:r>
-            <w:proofErr w:type="spellEnd"/>
-            <w:r>
-              <w:t xml:space="preserve"> (</w:t>
-            </w:r>
-            <w:proofErr w:type="spellStart"/>
-            <w:r>
-              <w:t>CantAutos</w:t>
-            </w:r>
-            <w:proofErr w:type="spellEnd"/>
-            <w:r>
-              <w:t xml:space="preserve"> &gt; -1)</w:t>
+            <w:r>
+              <w:t>Check (CantAutos &gt; -1)</w:t>
             </w:r>
           </w:p>
         </w:tc>
@@ -13102,11 +12163,9 @@
               </w:tabs>
               <w:jc w:val="both"/>
             </w:pPr>
-            <w:proofErr w:type="spellStart"/>
             <w:r>
               <w:t>Integer</w:t>
             </w:r>
-            <w:proofErr w:type="spellEnd"/>
           </w:p>
         </w:tc>
         <w:tc>
@@ -13144,21 +12203,8 @@
               </w:tabs>
               <w:jc w:val="both"/>
             </w:pPr>
-            <w:proofErr w:type="spellStart"/>
-            <w:r>
-              <w:t>Check</w:t>
-            </w:r>
-            <w:proofErr w:type="spellEnd"/>
-            <w:r>
-              <w:t xml:space="preserve"> (</w:t>
-            </w:r>
-            <w:proofErr w:type="spellStart"/>
-            <w:r>
-              <w:t>CantSUV</w:t>
-            </w:r>
-            <w:proofErr w:type="spellEnd"/>
-            <w:r>
-              <w:t xml:space="preserve"> &gt; -1)</w:t>
+            <w:r>
+              <w:t>Check (CantSUV &gt; -1)</w:t>
             </w:r>
           </w:p>
         </w:tc>
@@ -13225,11 +12271,9 @@
               </w:tabs>
               <w:jc w:val="both"/>
             </w:pPr>
-            <w:proofErr w:type="spellStart"/>
             <w:r>
               <w:t>FechaCreacion</w:t>
             </w:r>
-            <w:proofErr w:type="spellEnd"/>
           </w:p>
         </w:tc>
         <w:tc>
@@ -13283,21 +12327,8 @@
               </w:tabs>
               <w:jc w:val="both"/>
             </w:pPr>
-            <w:proofErr w:type="spellStart"/>
-            <w:r>
-              <w:t>Check</w:t>
-            </w:r>
-            <w:proofErr w:type="spellEnd"/>
-            <w:r>
-              <w:t xml:space="preserve"> (</w:t>
-            </w:r>
-            <w:proofErr w:type="spellStart"/>
-            <w:r>
-              <w:t>CantMinivan</w:t>
-            </w:r>
-            <w:proofErr w:type="spellEnd"/>
-            <w:r>
-              <w:t xml:space="preserve"> &gt; -1)</w:t>
+            <w:r>
+              <w:t>Check (CantMinivan &gt; -1)</w:t>
             </w:r>
           </w:p>
         </w:tc>
@@ -13364,11 +12395,9 @@
               </w:tabs>
               <w:jc w:val="both"/>
             </w:pPr>
-            <w:proofErr w:type="spellStart"/>
             <w:r>
               <w:t>CantCamiones</w:t>
             </w:r>
-            <w:proofErr w:type="spellEnd"/>
           </w:p>
         </w:tc>
         <w:tc>
@@ -13382,11 +12411,9 @@
               </w:tabs>
               <w:jc w:val="both"/>
             </w:pPr>
-            <w:proofErr w:type="spellStart"/>
             <w:r>
               <w:t>Integer</w:t>
             </w:r>
-            <w:proofErr w:type="spellEnd"/>
           </w:p>
         </w:tc>
         <w:tc>
@@ -13475,11 +12502,9 @@
               </w:tabs>
               <w:jc w:val="both"/>
             </w:pPr>
-            <w:proofErr w:type="spellStart"/>
             <w:r>
               <w:t>CantAutos</w:t>
             </w:r>
-            <w:proofErr w:type="spellEnd"/>
           </w:p>
         </w:tc>
         <w:tc>
@@ -13493,11 +12518,9 @@
               </w:tabs>
               <w:jc w:val="both"/>
             </w:pPr>
-            <w:proofErr w:type="spellStart"/>
             <w:r>
               <w:t>Integer</w:t>
             </w:r>
-            <w:proofErr w:type="spellEnd"/>
           </w:p>
         </w:tc>
         <w:tc>
@@ -13586,11 +12609,9 @@
               </w:tabs>
               <w:jc w:val="both"/>
             </w:pPr>
-            <w:proofErr w:type="spellStart"/>
             <w:r>
               <w:t>CantSuv</w:t>
             </w:r>
-            <w:proofErr w:type="spellEnd"/>
           </w:p>
         </w:tc>
         <w:tc>
@@ -13604,11 +12625,9 @@
               </w:tabs>
               <w:jc w:val="both"/>
             </w:pPr>
-            <w:proofErr w:type="spellStart"/>
             <w:r>
               <w:t>Integer</w:t>
             </w:r>
-            <w:proofErr w:type="spellEnd"/>
           </w:p>
         </w:tc>
         <w:tc>
@@ -13697,11 +12716,9 @@
               </w:tabs>
               <w:jc w:val="both"/>
             </w:pPr>
-            <w:proofErr w:type="spellStart"/>
             <w:r>
               <w:t>CantVan</w:t>
             </w:r>
-            <w:proofErr w:type="spellEnd"/>
           </w:p>
         </w:tc>
         <w:tc>
@@ -13715,11 +12732,9 @@
               </w:tabs>
               <w:jc w:val="both"/>
             </w:pPr>
-            <w:proofErr w:type="spellStart"/>
             <w:r>
               <w:t>Integer</w:t>
             </w:r>
-            <w:proofErr w:type="spellEnd"/>
           </w:p>
         </w:tc>
         <w:tc>
@@ -13810,11 +12825,9 @@
               </w:tabs>
               <w:jc w:val="both"/>
             </w:pPr>
-            <w:proofErr w:type="spellStart"/>
             <w:r>
               <w:t>CantMinivan</w:t>
             </w:r>
-            <w:proofErr w:type="spellEnd"/>
           </w:p>
         </w:tc>
         <w:tc>
@@ -13831,11 +12844,9 @@
               </w:tabs>
               <w:jc w:val="both"/>
             </w:pPr>
-            <w:proofErr w:type="spellStart"/>
             <w:r>
               <w:t>Integer</w:t>
             </w:r>
-            <w:proofErr w:type="spellEnd"/>
           </w:p>
         </w:tc>
         <w:tc>
@@ -13965,11 +12976,9 @@
               </w:tabs>
               <w:jc w:val="both"/>
             </w:pPr>
-            <w:proofErr w:type="spellStart"/>
             <w:r>
               <w:t>IDTipo</w:t>
             </w:r>
-            <w:proofErr w:type="spellEnd"/>
           </w:p>
         </w:tc>
         <w:tc>
@@ -13986,11 +12995,9 @@
               </w:tabs>
               <w:jc w:val="both"/>
             </w:pPr>
-            <w:proofErr w:type="spellStart"/>
             <w:r>
               <w:t>Integer</w:t>
             </w:r>
-            <w:proofErr w:type="spellEnd"/>
           </w:p>
         </w:tc>
         <w:tc>
@@ -14046,15 +13053,7 @@
               <w:jc w:val="both"/>
             </w:pPr>
             <w:r>
-              <w:t xml:space="preserve">Clave externa </w:t>
-            </w:r>
-            <w:proofErr w:type="gramStart"/>
-            <w:r>
-              <w:t>Camión(</w:t>
-            </w:r>
-            <w:proofErr w:type="gramEnd"/>
-            <w:r>
-              <w:t>VIN)</w:t>
+              <w:t>Clave externa Camión(VIN)</w:t>
             </w:r>
           </w:p>
         </w:tc>
@@ -14122,11 +13121,9 @@
               </w:tabs>
               <w:jc w:val="both"/>
             </w:pPr>
-            <w:proofErr w:type="spellStart"/>
             <w:r>
               <w:t>IDLegal</w:t>
             </w:r>
-            <w:proofErr w:type="spellEnd"/>
           </w:p>
         </w:tc>
         <w:tc>
@@ -14140,11 +13137,9 @@
               </w:tabs>
               <w:jc w:val="both"/>
             </w:pPr>
-            <w:proofErr w:type="spellStart"/>
             <w:r>
               <w:t>Varchar</w:t>
             </w:r>
-            <w:proofErr w:type="spellEnd"/>
           </w:p>
         </w:tc>
         <w:tc>
@@ -14192,20 +13187,7 @@
               <w:t xml:space="preserve"> </w:t>
             </w:r>
             <w:r>
-              <w:t xml:space="preserve">Clave externa </w:t>
-            </w:r>
-            <w:proofErr w:type="gramStart"/>
-            <w:r>
-              <w:t>Usuario(</w:t>
-            </w:r>
-            <w:proofErr w:type="spellStart"/>
-            <w:proofErr w:type="gramEnd"/>
-            <w:r>
-              <w:t>IDUsuario</w:t>
-            </w:r>
-            <w:proofErr w:type="spellEnd"/>
-            <w:r>
-              <w:t>)</w:t>
+              <w:t>Clave externa Usuario(IDUsuario)</w:t>
             </w:r>
           </w:p>
         </w:tc>
@@ -14288,11 +13270,9 @@
               </w:tabs>
               <w:jc w:val="both"/>
             </w:pPr>
-            <w:proofErr w:type="spellStart"/>
             <w:r>
               <w:t>Integer</w:t>
             </w:r>
-            <w:proofErr w:type="spellEnd"/>
           </w:p>
         </w:tc>
         <w:tc>
@@ -14419,11 +13399,9 @@
               </w:tabs>
               <w:jc w:val="both"/>
             </w:pPr>
-            <w:proofErr w:type="spellStart"/>
             <w:r>
               <w:t>Boolean</w:t>
             </w:r>
-            <w:proofErr w:type="spellEnd"/>
           </w:p>
         </w:tc>
         <w:tc>
@@ -14456,16 +13434,11 @@
               </w:tabs>
               <w:jc w:val="both"/>
             </w:pPr>
-            <w:proofErr w:type="spellStart"/>
             <w:r>
               <w:t>C</w:t>
             </w:r>
             <w:r>
-              <w:t>heck</w:t>
-            </w:r>
-            <w:proofErr w:type="spellEnd"/>
-            <w:r>
-              <w:t xml:space="preserve"> (Hasta &gt; Desde)</w:t>
+              <w:t>heck (Hasta &gt; Desde)</w:t>
             </w:r>
           </w:p>
         </w:tc>
@@ -14568,11 +13541,9 @@
               </w:tabs>
               <w:jc w:val="both"/>
             </w:pPr>
-            <w:proofErr w:type="spellStart"/>
             <w:r>
               <w:t>IDLote</w:t>
             </w:r>
-            <w:proofErr w:type="spellEnd"/>
           </w:p>
         </w:tc>
         <w:tc>
@@ -14718,11 +13689,9 @@
               </w:tabs>
               <w:jc w:val="both"/>
             </w:pPr>
-            <w:proofErr w:type="spellStart"/>
             <w:r>
               <w:t>Varchar</w:t>
             </w:r>
-            <w:proofErr w:type="spellEnd"/>
           </w:p>
         </w:tc>
         <w:tc>
@@ -14758,21 +13727,8 @@
               </w:tabs>
               <w:jc w:val="both"/>
             </w:pPr>
-            <w:proofErr w:type="spellStart"/>
-            <w:r>
-              <w:t>Unique</w:t>
-            </w:r>
-            <w:proofErr w:type="spellEnd"/>
-            <w:r>
-              <w:t xml:space="preserve">, no </w:t>
-            </w:r>
-            <w:proofErr w:type="spellStart"/>
-            <w:r>
-              <w:t>vacio</w:t>
-            </w:r>
-            <w:proofErr w:type="spellEnd"/>
-            <w:r>
-              <w:t xml:space="preserve"> </w:t>
+            <w:r>
+              <w:t xml:space="preserve">Unique, no vacio </w:t>
             </w:r>
           </w:p>
         </w:tc>
@@ -14856,11 +13812,9 @@
               </w:tabs>
               <w:jc w:val="both"/>
             </w:pPr>
-            <w:proofErr w:type="spellStart"/>
             <w:r>
               <w:t>Integer</w:t>
             </w:r>
-            <w:proofErr w:type="spellEnd"/>
           </w:p>
         </w:tc>
         <w:tc>
@@ -14888,20 +13842,7 @@
               <w:jc w:val="both"/>
             </w:pPr>
             <w:r>
-              <w:t xml:space="preserve">No vacío Clave externa </w:t>
-            </w:r>
-            <w:proofErr w:type="gramStart"/>
-            <w:r>
-              <w:t>Lugar(</w:t>
-            </w:r>
-            <w:proofErr w:type="spellStart"/>
-            <w:proofErr w:type="gramEnd"/>
-            <w:r>
-              <w:t>IDLugar</w:t>
-            </w:r>
-            <w:proofErr w:type="spellEnd"/>
-            <w:r>
-              <w:t>)</w:t>
+              <w:t>No vacío Clave externa Lugar(IDLugar)</w:t>
             </w:r>
           </w:p>
         </w:tc>
@@ -14984,11 +13925,9 @@
               </w:tabs>
               <w:jc w:val="both"/>
             </w:pPr>
-            <w:proofErr w:type="spellStart"/>
             <w:r>
               <w:t>Integer</w:t>
             </w:r>
-            <w:proofErr w:type="spellEnd"/>
           </w:p>
         </w:tc>
         <w:tc>
@@ -15016,20 +13955,7 @@
               <w:jc w:val="both"/>
             </w:pPr>
             <w:r>
-              <w:t xml:space="preserve">No vacío Clave externa </w:t>
-            </w:r>
-            <w:proofErr w:type="gramStart"/>
-            <w:r>
-              <w:t>Lugar(</w:t>
-            </w:r>
-            <w:proofErr w:type="spellStart"/>
-            <w:proofErr w:type="gramEnd"/>
-            <w:r>
-              <w:t>IDLugar</w:t>
-            </w:r>
-            <w:proofErr w:type="spellEnd"/>
-            <w:r>
-              <w:t>)</w:t>
+              <w:t>No vacío Clave externa Lugar(IDLugar)</w:t>
             </w:r>
           </w:p>
         </w:tc>
@@ -15096,11 +14022,9 @@
               </w:tabs>
               <w:jc w:val="both"/>
             </w:pPr>
-            <w:proofErr w:type="spellStart"/>
             <w:r>
               <w:t>CreadorID</w:t>
             </w:r>
-            <w:proofErr w:type="spellEnd"/>
           </w:p>
         </w:tc>
         <w:tc>
@@ -15114,11 +14038,9 @@
               </w:tabs>
               <w:jc w:val="both"/>
             </w:pPr>
-            <w:proofErr w:type="spellStart"/>
             <w:r>
               <w:t>Integer</w:t>
             </w:r>
-            <w:proofErr w:type="spellEnd"/>
           </w:p>
         </w:tc>
         <w:tc>
@@ -15146,20 +14068,7 @@
               <w:jc w:val="both"/>
             </w:pPr>
             <w:r>
-              <w:t xml:space="preserve">No vacío Clave externa </w:t>
-            </w:r>
-            <w:proofErr w:type="gramStart"/>
-            <w:r>
-              <w:t>Usuario(</w:t>
-            </w:r>
-            <w:proofErr w:type="spellStart"/>
-            <w:proofErr w:type="gramEnd"/>
-            <w:r>
-              <w:t>IDUsuario</w:t>
-            </w:r>
-            <w:proofErr w:type="spellEnd"/>
-            <w:r>
-              <w:t>)</w:t>
+              <w:t>No vacío Clave externa Usuario(IDUsuario)</w:t>
             </w:r>
           </w:p>
         </w:tc>
@@ -15226,11 +14135,9 @@
               </w:tabs>
               <w:jc w:val="both"/>
             </w:pPr>
-            <w:proofErr w:type="spellStart"/>
             <w:r>
               <w:t>FechaCreacion</w:t>
             </w:r>
-            <w:proofErr w:type="spellEnd"/>
           </w:p>
         </w:tc>
         <w:tc>
@@ -15244,35 +14151,9 @@
               </w:tabs>
               <w:jc w:val="both"/>
             </w:pPr>
-            <w:proofErr w:type="spellStart"/>
-            <w:r>
-              <w:t>Datetime</w:t>
-            </w:r>
-            <w:proofErr w:type="spellEnd"/>
-            <w:r>
-              <w:t xml:space="preserve"> </w:t>
-            </w:r>
-            <w:proofErr w:type="spellStart"/>
-            <w:r>
-              <w:t>year</w:t>
-            </w:r>
-            <w:proofErr w:type="spellEnd"/>
-            <w:r>
-              <w:t xml:space="preserve"> </w:t>
-            </w:r>
-            <w:proofErr w:type="spellStart"/>
-            <w:r>
-              <w:t>to</w:t>
-            </w:r>
-            <w:proofErr w:type="spellEnd"/>
-            <w:r>
-              <w:t xml:space="preserve"> </w:t>
-            </w:r>
-            <w:proofErr w:type="spellStart"/>
-            <w:r>
-              <w:t>day</w:t>
-            </w:r>
-            <w:proofErr w:type="spellEnd"/>
+            <w:r>
+              <w:t>Datetime year to day</w:t>
+            </w:r>
           </w:p>
         </w:tc>
         <w:tc>
@@ -15378,11 +14259,9 @@
               </w:tabs>
               <w:jc w:val="both"/>
             </w:pPr>
-            <w:proofErr w:type="spellStart"/>
             <w:r>
               <w:t>Varchar</w:t>
             </w:r>
-            <w:proofErr w:type="spellEnd"/>
           </w:p>
         </w:tc>
         <w:tc>
@@ -15432,19 +14311,11 @@
               </w:rPr>
               <w:t xml:space="preserve">Check </w:t>
             </w:r>
-            <w:proofErr w:type="spellStart"/>
             <w:r>
               <w:rPr>
                 <w:lang w:val="en-US"/>
               </w:rPr>
-              <w:t>Prioridad</w:t>
-            </w:r>
-            <w:proofErr w:type="spellEnd"/>
-            <w:r>
-              <w:rPr>
-                <w:lang w:val="en-US"/>
-              </w:rPr>
-              <w:t xml:space="preserve"> </w:t>
+              <w:t xml:space="preserve">Prioridad </w:t>
             </w:r>
             <w:r>
               <w:rPr>
@@ -15534,11 +14405,9 @@
               </w:tabs>
               <w:jc w:val="both"/>
             </w:pPr>
-            <w:proofErr w:type="spellStart"/>
             <w:r>
               <w:t>Varchar</w:t>
             </w:r>
-            <w:proofErr w:type="spellEnd"/>
           </w:p>
         </w:tc>
         <w:tc>
@@ -15579,26 +14448,8 @@
               </w:tabs>
               <w:jc w:val="both"/>
             </w:pPr>
-            <w:proofErr w:type="spellStart"/>
-            <w:r>
-              <w:t>Check</w:t>
-            </w:r>
-            <w:proofErr w:type="spellEnd"/>
-            <w:r>
-              <w:t xml:space="preserve"> Estado(“</w:t>
-            </w:r>
-            <w:proofErr w:type="spellStart"/>
-            <w:r>
-              <w:t>Abierto”</w:t>
-            </w:r>
-            <w:proofErr w:type="gramStart"/>
-            <w:r>
-              <w:t>,”Cerrado</w:t>
-            </w:r>
-            <w:proofErr w:type="spellEnd"/>
-            <w:proofErr w:type="gramEnd"/>
-            <w:r>
-              <w:t>”)</w:t>
+            <w:r>
+              <w:t>Check Estado(“Abierto”,”Cerrado”)</w:t>
             </w:r>
           </w:p>
         </w:tc>
@@ -15617,15 +14468,7 @@
               <w:jc w:val="both"/>
             </w:pPr>
             <w:r>
-              <w:t xml:space="preserve">Abierto= no </w:t>
-            </w:r>
-            <w:proofErr w:type="spellStart"/>
-            <w:r>
-              <w:t>llisto</w:t>
-            </w:r>
-            <w:proofErr w:type="spellEnd"/>
-            <w:r>
-              <w:t xml:space="preserve"> para trasladar </w:t>
+              <w:t xml:space="preserve">Abierto= no llisto para trasladar </w:t>
             </w:r>
           </w:p>
           <w:p>
@@ -15706,11 +14549,9 @@
               </w:tabs>
               <w:jc w:val="both"/>
             </w:pPr>
-            <w:proofErr w:type="spellStart"/>
             <w:r>
               <w:t>boolean</w:t>
             </w:r>
-            <w:proofErr w:type="spellEnd"/>
           </w:p>
         </w:tc>
         <w:tc>
@@ -15838,11 +14679,9 @@
               </w:tabs>
               <w:jc w:val="both"/>
             </w:pPr>
-            <w:proofErr w:type="spellStart"/>
             <w:r>
               <w:t>IDVehiculo</w:t>
             </w:r>
-            <w:proofErr w:type="spellEnd"/>
           </w:p>
         </w:tc>
         <w:tc>
@@ -15859,11 +14698,9 @@
               </w:tabs>
               <w:jc w:val="both"/>
             </w:pPr>
-            <w:proofErr w:type="spellStart"/>
             <w:r>
               <w:t>Integer</w:t>
             </w:r>
-            <w:proofErr w:type="spellEnd"/>
           </w:p>
         </w:tc>
         <w:tc>
@@ -15897,25 +14734,7 @@
               <w:jc w:val="both"/>
             </w:pPr>
             <w:r>
-              <w:t xml:space="preserve">Clave </w:t>
-            </w:r>
-            <w:proofErr w:type="spellStart"/>
-            <w:proofErr w:type="gramStart"/>
-            <w:r>
-              <w:t>primaria,Clave</w:t>
-            </w:r>
-            <w:proofErr w:type="spellEnd"/>
-            <w:proofErr w:type="gramEnd"/>
-            <w:r>
-              <w:t xml:space="preserve"> externa Lote(</w:t>
-            </w:r>
-            <w:proofErr w:type="spellStart"/>
-            <w:r>
-              <w:t>IDLote</w:t>
-            </w:r>
-            <w:proofErr w:type="spellEnd"/>
-            <w:r>
-              <w:t>)</w:t>
+              <w:t>Clave primaria,Clave externa Lote(IDLote)</w:t>
             </w:r>
           </w:p>
         </w:tc>
@@ -16000,11 +14819,9 @@
               </w:tabs>
               <w:jc w:val="both"/>
             </w:pPr>
-            <w:proofErr w:type="spellStart"/>
             <w:r>
               <w:t>Integer</w:t>
             </w:r>
-            <w:proofErr w:type="spellEnd"/>
           </w:p>
         </w:tc>
         <w:tc>
@@ -16038,17 +14855,7 @@
               <w:jc w:val="both"/>
             </w:pPr>
             <w:r>
-              <w:t xml:space="preserve">Clave </w:t>
-            </w:r>
-            <w:proofErr w:type="spellStart"/>
-            <w:proofErr w:type="gramStart"/>
-            <w:r>
-              <w:t>primaria,Clave</w:t>
-            </w:r>
-            <w:proofErr w:type="spellEnd"/>
-            <w:proofErr w:type="gramEnd"/>
-            <w:r>
-              <w:t xml:space="preserve"> externa Vehículo(VIN)</w:t>
+              <w:t>Clave primaria,Clave externa Vehículo(VIN)</w:t>
             </w:r>
           </w:p>
         </w:tc>
@@ -16133,29 +14940,8 @@
               </w:tabs>
               <w:jc w:val="both"/>
             </w:pPr>
-            <w:proofErr w:type="spellStart"/>
-            <w:r>
-              <w:t>Datetime</w:t>
-            </w:r>
-            <w:proofErr w:type="spellEnd"/>
-            <w:r>
-              <w:t xml:space="preserve"> </w:t>
-            </w:r>
-            <w:proofErr w:type="spellStart"/>
-            <w:r>
-              <w:t>year</w:t>
-            </w:r>
-            <w:proofErr w:type="spellEnd"/>
-            <w:r>
-              <w:t xml:space="preserve"> </w:t>
-            </w:r>
-            <w:proofErr w:type="spellStart"/>
-            <w:r>
-              <w:t>to</w:t>
-            </w:r>
-            <w:proofErr w:type="spellEnd"/>
-            <w:r>
-              <w:t xml:space="preserve"> minute</w:t>
+            <w:r>
+              <w:t>Datetime year to minute</w:t>
             </w:r>
           </w:p>
         </w:tc>
@@ -16278,13 +15064,8 @@
               </w:tabs>
               <w:jc w:val="both"/>
             </w:pPr>
-            <w:proofErr w:type="spellStart"/>
-            <w:r>
-              <w:t>Boolean</w:t>
-            </w:r>
-            <w:proofErr w:type="spellEnd"/>
-            <w:r>
-              <w:t xml:space="preserve"> </w:t>
+            <w:r>
+              <w:t xml:space="preserve">Boolean </w:t>
             </w:r>
           </w:p>
         </w:tc>
@@ -16319,15 +15100,7 @@
               <w:jc w:val="both"/>
             </w:pPr>
             <w:r>
-              <w:t xml:space="preserve">No </w:t>
-            </w:r>
-            <w:proofErr w:type="spellStart"/>
-            <w:r>
-              <w:t>vacio</w:t>
-            </w:r>
-            <w:proofErr w:type="spellEnd"/>
-            <w:r>
-              <w:t xml:space="preserve"> </w:t>
+              <w:t xml:space="preserve">No vacio </w:t>
             </w:r>
           </w:p>
         </w:tc>
@@ -16394,16 +15167,11 @@
               </w:tabs>
               <w:jc w:val="both"/>
             </w:pPr>
-            <w:proofErr w:type="spellStart"/>
             <w:r>
               <w:t>ID</w:t>
             </w:r>
             <w:r>
-              <w:t>Usuario</w:t>
-            </w:r>
-            <w:proofErr w:type="spellEnd"/>
-            <w:r>
-              <w:t xml:space="preserve"> </w:t>
+              <w:t xml:space="preserve">Usuario </w:t>
             </w:r>
           </w:p>
         </w:tc>
@@ -16421,13 +15189,8 @@
               </w:tabs>
               <w:jc w:val="both"/>
             </w:pPr>
-            <w:proofErr w:type="spellStart"/>
-            <w:r>
-              <w:t>Integer</w:t>
-            </w:r>
-            <w:proofErr w:type="spellEnd"/>
-            <w:r>
-              <w:t xml:space="preserve"> </w:t>
+            <w:r>
+              <w:t xml:space="preserve">Integer </w:t>
             </w:r>
           </w:p>
         </w:tc>
@@ -16462,20 +15225,7 @@
               <w:jc w:val="both"/>
             </w:pPr>
             <w:r>
-              <w:t xml:space="preserve">Clave externa </w:t>
-            </w:r>
-            <w:proofErr w:type="gramStart"/>
-            <w:r>
-              <w:t>Usuario(</w:t>
-            </w:r>
-            <w:proofErr w:type="spellStart"/>
-            <w:proofErr w:type="gramEnd"/>
-            <w:r>
-              <w:t>IDUsuario</w:t>
-            </w:r>
-            <w:proofErr w:type="spellEnd"/>
-            <w:r>
-              <w:t>)</w:t>
+              <w:t>Clave externa Usuario(IDUsuario)</w:t>
             </w:r>
           </w:p>
         </w:tc>
@@ -16580,11 +15330,9 @@
               </w:tabs>
               <w:jc w:val="both"/>
             </w:pPr>
-            <w:proofErr w:type="spellStart"/>
             <w:r>
               <w:t>transporteID</w:t>
             </w:r>
-            <w:proofErr w:type="spellEnd"/>
           </w:p>
         </w:tc>
         <w:tc>
@@ -16648,20 +15396,7 @@
               <w:jc w:val="both"/>
             </w:pPr>
             <w:r>
-              <w:t xml:space="preserve">Clave externa </w:t>
-            </w:r>
-            <w:proofErr w:type="gramStart"/>
-            <w:r>
-              <w:t>Usuario(</w:t>
-            </w:r>
-            <w:proofErr w:type="spellStart"/>
-            <w:proofErr w:type="gramEnd"/>
-            <w:r>
-              <w:t>IDUsuario</w:t>
-            </w:r>
-            <w:proofErr w:type="spellEnd"/>
-            <w:r>
-              <w:t>)</w:t>
+              <w:t>Clave externa Usuario(IDUsuario)</w:t>
             </w:r>
           </w:p>
         </w:tc>
@@ -16745,11 +15480,9 @@
               </w:tabs>
               <w:jc w:val="both"/>
             </w:pPr>
-            <w:proofErr w:type="spellStart"/>
             <w:r>
               <w:t>Integer</w:t>
             </w:r>
-            <w:proofErr w:type="spellEnd"/>
           </w:p>
         </w:tc>
         <w:tc>
@@ -16844,11 +15577,9 @@
               </w:tabs>
               <w:jc w:val="both"/>
             </w:pPr>
-            <w:proofErr w:type="spellStart"/>
             <w:r>
               <w:t>IDTipo</w:t>
             </w:r>
-            <w:proofErr w:type="spellEnd"/>
           </w:p>
         </w:tc>
         <w:tc>
@@ -16862,11 +15593,9 @@
               </w:tabs>
               <w:jc w:val="both"/>
             </w:pPr>
-            <w:proofErr w:type="spellStart"/>
             <w:r>
               <w:t>Integer</w:t>
             </w:r>
-            <w:proofErr w:type="spellEnd"/>
           </w:p>
         </w:tc>
         <w:tc>
@@ -16904,32 +15633,11 @@
               </w:tabs>
               <w:jc w:val="both"/>
             </w:pPr>
-            <w:proofErr w:type="spellStart"/>
             <w:r>
               <w:t>C</w:t>
             </w:r>
             <w:r>
-              <w:t>heck</w:t>
-            </w:r>
-            <w:proofErr w:type="spellEnd"/>
-            <w:r>
-              <w:t xml:space="preserve"> (</w:t>
-            </w:r>
-            <w:proofErr w:type="spellStart"/>
-            <w:r>
-              <w:t>FechaHoraLlegada</w:t>
-            </w:r>
-            <w:proofErr w:type="spellEnd"/>
-            <w:r>
-              <w:t xml:space="preserve"> &gt; </w:t>
-            </w:r>
-            <w:proofErr w:type="spellStart"/>
-            <w:r>
-              <w:t>FechaHoraSalida</w:t>
-            </w:r>
-            <w:proofErr w:type="spellEnd"/>
-            <w:r>
-              <w:t>)</w:t>
+              <w:t>heck (FechaHoraLlegada &gt; FechaHoraSalida)</w:t>
             </w:r>
           </w:p>
         </w:tc>
@@ -16996,11 +15704,9 @@
               </w:tabs>
               <w:jc w:val="both"/>
             </w:pPr>
-            <w:proofErr w:type="spellStart"/>
             <w:r>
               <w:t>IDLegal</w:t>
             </w:r>
-            <w:proofErr w:type="spellEnd"/>
           </w:p>
         </w:tc>
         <w:tc>
@@ -17014,11 +15720,9 @@
               </w:tabs>
               <w:jc w:val="both"/>
             </w:pPr>
-            <w:proofErr w:type="spellStart"/>
             <w:r>
               <w:t>Varchar</w:t>
             </w:r>
-            <w:proofErr w:type="spellEnd"/>
           </w:p>
         </w:tc>
         <w:tc>
@@ -17116,11 +15820,9 @@
               </w:tabs>
               <w:jc w:val="both"/>
             </w:pPr>
-            <w:proofErr w:type="spellStart"/>
             <w:r>
               <w:t>FechaHoraCreacion</w:t>
             </w:r>
-            <w:proofErr w:type="spellEnd"/>
           </w:p>
         </w:tc>
         <w:tc>
@@ -17134,29 +15836,8 @@
               </w:tabs>
               <w:jc w:val="both"/>
             </w:pPr>
-            <w:proofErr w:type="spellStart"/>
-            <w:r>
-              <w:t>Detetime</w:t>
-            </w:r>
-            <w:proofErr w:type="spellEnd"/>
-            <w:r>
-              <w:t xml:space="preserve"> </w:t>
-            </w:r>
-            <w:proofErr w:type="spellStart"/>
-            <w:r>
-              <w:t>year</w:t>
-            </w:r>
-            <w:proofErr w:type="spellEnd"/>
-            <w:r>
-              <w:t xml:space="preserve"> </w:t>
-            </w:r>
-            <w:proofErr w:type="spellStart"/>
-            <w:r>
-              <w:t>to</w:t>
-            </w:r>
-            <w:proofErr w:type="spellEnd"/>
-            <w:r>
-              <w:t xml:space="preserve"> minute</w:t>
+            <w:r>
+              <w:t>Detetime year to minute</w:t>
             </w:r>
           </w:p>
         </w:tc>
@@ -17252,11 +15933,9 @@
               </w:tabs>
               <w:jc w:val="both"/>
             </w:pPr>
-            <w:proofErr w:type="spellStart"/>
             <w:r>
               <w:t>FechaHoraSalida</w:t>
             </w:r>
-            <w:proofErr w:type="spellEnd"/>
           </w:p>
         </w:tc>
         <w:tc>
@@ -17270,29 +15949,8 @@
               </w:tabs>
               <w:jc w:val="both"/>
             </w:pPr>
-            <w:proofErr w:type="spellStart"/>
-            <w:r>
-              <w:t>Datetime</w:t>
-            </w:r>
-            <w:proofErr w:type="spellEnd"/>
-            <w:r>
-              <w:t xml:space="preserve"> </w:t>
-            </w:r>
-            <w:proofErr w:type="spellStart"/>
-            <w:r>
-              <w:t>year</w:t>
-            </w:r>
-            <w:proofErr w:type="spellEnd"/>
-            <w:r>
-              <w:t xml:space="preserve"> </w:t>
-            </w:r>
-            <w:proofErr w:type="spellStart"/>
-            <w:r>
-              <w:t>to</w:t>
-            </w:r>
-            <w:proofErr w:type="spellEnd"/>
-            <w:r>
-              <w:t xml:space="preserve"> minute</w:t>
+            <w:r>
+              <w:t>Datetime year to minute</w:t>
             </w:r>
           </w:p>
         </w:tc>
@@ -17382,11 +16040,9 @@
               </w:tabs>
               <w:jc w:val="both"/>
             </w:pPr>
-            <w:proofErr w:type="spellStart"/>
             <w:r>
               <w:t>FechaHoraLlegadaEstm</w:t>
             </w:r>
-            <w:proofErr w:type="spellEnd"/>
           </w:p>
         </w:tc>
         <w:tc>
@@ -17400,29 +16056,8 @@
               </w:tabs>
               <w:jc w:val="both"/>
             </w:pPr>
-            <w:proofErr w:type="spellStart"/>
-            <w:r>
-              <w:t>Datetime</w:t>
-            </w:r>
-            <w:proofErr w:type="spellEnd"/>
-            <w:r>
-              <w:t xml:space="preserve"> </w:t>
-            </w:r>
-            <w:proofErr w:type="spellStart"/>
-            <w:r>
-              <w:t>year</w:t>
-            </w:r>
-            <w:proofErr w:type="spellEnd"/>
-            <w:r>
-              <w:t xml:space="preserve"> </w:t>
-            </w:r>
-            <w:proofErr w:type="spellStart"/>
-            <w:r>
-              <w:t>to</w:t>
-            </w:r>
-            <w:proofErr w:type="spellEnd"/>
-            <w:r>
-              <w:t xml:space="preserve"> minute</w:t>
+            <w:r>
+              <w:t>Datetime year to minute</w:t>
             </w:r>
           </w:p>
         </w:tc>
@@ -17512,11 +16147,9 @@
               </w:tabs>
               <w:jc w:val="both"/>
             </w:pPr>
-            <w:proofErr w:type="spellStart"/>
             <w:r>
               <w:t>FechaHoraLlegadaReal</w:t>
             </w:r>
-            <w:proofErr w:type="spellEnd"/>
           </w:p>
         </w:tc>
         <w:tc>
@@ -17530,29 +16163,8 @@
               </w:tabs>
               <w:jc w:val="both"/>
             </w:pPr>
-            <w:proofErr w:type="spellStart"/>
-            <w:r>
-              <w:t>Datetime</w:t>
-            </w:r>
-            <w:proofErr w:type="spellEnd"/>
-            <w:r>
-              <w:t xml:space="preserve"> </w:t>
-            </w:r>
-            <w:proofErr w:type="spellStart"/>
-            <w:r>
-              <w:t>year</w:t>
-            </w:r>
-            <w:proofErr w:type="spellEnd"/>
-            <w:r>
-              <w:t xml:space="preserve"> </w:t>
-            </w:r>
-            <w:proofErr w:type="spellStart"/>
-            <w:r>
-              <w:t>to</w:t>
-            </w:r>
-            <w:proofErr w:type="spellEnd"/>
-            <w:r>
-              <w:t xml:space="preserve"> minute</w:t>
+            <w:r>
+              <w:t>Datetime year to minute</w:t>
             </w:r>
           </w:p>
         </w:tc>
@@ -17663,11 +16275,9 @@
               </w:tabs>
               <w:jc w:val="both"/>
             </w:pPr>
-            <w:proofErr w:type="spellStart"/>
             <w:r>
               <w:t>Varchar</w:t>
             </w:r>
-            <w:proofErr w:type="spellEnd"/>
           </w:p>
         </w:tc>
         <w:tc>
@@ -17800,11 +16410,9 @@
               </w:tabs>
               <w:jc w:val="both"/>
             </w:pPr>
-            <w:proofErr w:type="spellStart"/>
             <w:r>
               <w:t>TransporteID</w:t>
             </w:r>
-            <w:proofErr w:type="spellEnd"/>
           </w:p>
         </w:tc>
         <w:tc>
@@ -17821,11 +16429,9 @@
               </w:tabs>
               <w:jc w:val="both"/>
             </w:pPr>
-            <w:proofErr w:type="spellStart"/>
             <w:r>
               <w:t>Integer</w:t>
             </w:r>
-            <w:proofErr w:type="spellEnd"/>
           </w:p>
         </w:tc>
         <w:tc>
@@ -17870,20 +16476,7 @@
               <w:jc w:val="both"/>
             </w:pPr>
             <w:r>
-              <w:t xml:space="preserve">Clave externa </w:t>
-            </w:r>
-            <w:proofErr w:type="gramStart"/>
-            <w:r>
-              <w:t>Lote(</w:t>
-            </w:r>
-            <w:proofErr w:type="spellStart"/>
-            <w:proofErr w:type="gramEnd"/>
-            <w:r>
-              <w:t>IDLote</w:t>
-            </w:r>
-            <w:proofErr w:type="spellEnd"/>
-            <w:r>
-              <w:t>)</w:t>
+              <w:t>Clave externa Lote(IDLote)</w:t>
             </w:r>
           </w:p>
         </w:tc>
@@ -17953,11 +16546,9 @@
               </w:tabs>
               <w:jc w:val="both"/>
             </w:pPr>
-            <w:proofErr w:type="spellStart"/>
             <w:r>
               <w:t>IDLote</w:t>
             </w:r>
-            <w:proofErr w:type="spellEnd"/>
           </w:p>
         </w:tc>
         <w:tc>
@@ -17974,11 +16565,9 @@
               </w:tabs>
               <w:jc w:val="both"/>
             </w:pPr>
-            <w:proofErr w:type="spellStart"/>
             <w:r>
               <w:t>Integer</w:t>
             </w:r>
-            <w:proofErr w:type="spellEnd"/>
           </w:p>
         </w:tc>
         <w:tc>
@@ -18023,20 +16612,7 @@
               <w:jc w:val="both"/>
             </w:pPr>
             <w:r>
-              <w:t xml:space="preserve">Clave externa </w:t>
-            </w:r>
-            <w:proofErr w:type="gramStart"/>
-            <w:r>
-              <w:t>Transporte(</w:t>
-            </w:r>
-            <w:proofErr w:type="spellStart"/>
-            <w:proofErr w:type="gramEnd"/>
-            <w:r>
-              <w:t>TransporteID</w:t>
-            </w:r>
-            <w:proofErr w:type="spellEnd"/>
-            <w:r>
-              <w:t>)</w:t>
+              <w:t>Clave externa Transporte(TransporteID)</w:t>
             </w:r>
           </w:p>
         </w:tc>
@@ -18141,8 +16717,6 @@
             <w:r>
               <w:t xml:space="preserve">Link </w:t>
             </w:r>
-            <w:bookmarkStart w:id="0" w:name="_GoBack"/>
-            <w:bookmarkEnd w:id="0"/>
           </w:p>
         </w:tc>
         <w:tc>
@@ -18159,13 +16733,8 @@
               </w:tabs>
               <w:jc w:val="both"/>
             </w:pPr>
-            <w:proofErr w:type="spellStart"/>
-            <w:r>
-              <w:t>Varchar</w:t>
-            </w:r>
-            <w:proofErr w:type="spellEnd"/>
-            <w:r>
-              <w:t xml:space="preserve"> </w:t>
+            <w:r>
+              <w:t xml:space="preserve">Varchar </w:t>
             </w:r>
           </w:p>
         </w:tc>
@@ -18226,15 +16795,7 @@
               <w:t>Link de</w:t>
             </w:r>
             <w:r>
-              <w:t xml:space="preserve"> ubicación del trasportista   por Google </w:t>
-            </w:r>
-            <w:proofErr w:type="spellStart"/>
-            <w:r>
-              <w:t>maps</w:t>
-            </w:r>
-            <w:proofErr w:type="spellEnd"/>
-            <w:r>
-              <w:t xml:space="preserve"> </w:t>
+              <w:t xml:space="preserve"> ubicación del trasportista   por Google maps </w:t>
             </w:r>
           </w:p>
         </w:tc>
@@ -18297,13 +16858,8 @@
               </w:tabs>
               <w:jc w:val="both"/>
             </w:pPr>
-            <w:proofErr w:type="spellStart"/>
-            <w:r>
-              <w:t>Integer</w:t>
-            </w:r>
-            <w:proofErr w:type="spellEnd"/>
-            <w:r>
-              <w:t xml:space="preserve"> </w:t>
+            <w:r>
+              <w:t xml:space="preserve">Integer </w:t>
             </w:r>
           </w:p>
         </w:tc>
@@ -18338,20 +16894,7 @@
               <w:jc w:val="both"/>
             </w:pPr>
             <w:r>
-              <w:t xml:space="preserve">Clave externa </w:t>
-            </w:r>
-            <w:proofErr w:type="gramStart"/>
-            <w:r>
-              <w:t>Usuario(</w:t>
-            </w:r>
-            <w:proofErr w:type="spellStart"/>
-            <w:proofErr w:type="gramEnd"/>
-            <w:r>
-              <w:t>IDUsuario</w:t>
-            </w:r>
-            <w:proofErr w:type="spellEnd"/>
-            <w:r>
-              <w:t>)</w:t>
+              <w:t>Clave externa Usuario(IDUsuario)</w:t>
             </w:r>
           </w:p>
         </w:tc>
@@ -18420,7 +16963,6 @@
               </w:tabs>
               <w:jc w:val="center"/>
             </w:pPr>
-            <w:proofErr w:type="spellStart"/>
             <w:r>
               <w:rPr>
                 <w:rFonts w:ascii="Times New Roman" w:hAnsi="Times New Roman" w:cs="Times New Roman"/>
@@ -18431,7 +16973,6 @@
               <w:lastRenderedPageBreak/>
               <w:t>CreadoPor</w:t>
             </w:r>
-            <w:proofErr w:type="spellEnd"/>
           </w:p>
         </w:tc>
         <w:tc>
@@ -18468,13 +17009,8 @@
               </w:tabs>
               <w:jc w:val="both"/>
             </w:pPr>
-            <w:proofErr w:type="spellStart"/>
-            <w:r>
-              <w:t>Integer</w:t>
-            </w:r>
-            <w:proofErr w:type="spellEnd"/>
-            <w:r>
-              <w:t xml:space="preserve"> </w:t>
+            <w:r>
+              <w:t xml:space="preserve">Integer </w:t>
             </w:r>
           </w:p>
         </w:tc>
@@ -18509,15 +17045,7 @@
               <w:jc w:val="both"/>
             </w:pPr>
             <w:r>
-              <w:t>CP, Clave externa Usuario (</w:t>
-            </w:r>
-            <w:proofErr w:type="spellStart"/>
-            <w:r>
-              <w:t>IDUsuario</w:t>
-            </w:r>
-            <w:proofErr w:type="spellEnd"/>
-            <w:r>
-              <w:t>)</w:t>
+              <w:t>CP, Clave externa Usuario (IDUsuario)</w:t>
             </w:r>
           </w:p>
         </w:tc>
@@ -18595,13 +17123,8 @@
               </w:tabs>
               <w:jc w:val="both"/>
             </w:pPr>
-            <w:proofErr w:type="spellStart"/>
-            <w:r>
-              <w:t>Integer</w:t>
-            </w:r>
-            <w:proofErr w:type="spellEnd"/>
-            <w:r>
-              <w:t xml:space="preserve"> </w:t>
+            <w:r>
+              <w:t xml:space="preserve">Integer </w:t>
             </w:r>
           </w:p>
         </w:tc>
@@ -18630,15 +17153,7 @@
               <w:jc w:val="both"/>
             </w:pPr>
             <w:r>
-              <w:t>CP, Clave externa Usuario (</w:t>
-            </w:r>
-            <w:proofErr w:type="spellStart"/>
-            <w:r>
-              <w:t>IDUsuario</w:t>
-            </w:r>
-            <w:proofErr w:type="spellEnd"/>
-            <w:r>
-              <w:t>)</w:t>
+              <w:t>CP, Clave externa Usuario (IDUsuario)</w:t>
             </w:r>
           </w:p>
         </w:tc>
@@ -18701,11 +17216,9 @@
               </w:tabs>
               <w:jc w:val="both"/>
             </w:pPr>
-            <w:proofErr w:type="spellStart"/>
             <w:r>
               <w:t>fechacreacion</w:t>
             </w:r>
-            <w:proofErr w:type="spellEnd"/>
           </w:p>
         </w:tc>
         <w:tc>
@@ -18758,15 +17271,7 @@
               <w:jc w:val="both"/>
             </w:pPr>
             <w:r>
-              <w:t xml:space="preserve">No </w:t>
-            </w:r>
-            <w:proofErr w:type="spellStart"/>
-            <w:r>
-              <w:t>vacio</w:t>
-            </w:r>
-            <w:proofErr w:type="spellEnd"/>
-            <w:r>
-              <w:t xml:space="preserve"> </w:t>
+              <w:t xml:space="preserve">No vacio </w:t>
             </w:r>
           </w:p>
         </w:tc>
@@ -18837,15 +17342,7 @@
         <w:jc w:val="both"/>
       </w:pPr>
       <w:r>
-        <w:t xml:space="preserve">La entidad </w:t>
-      </w:r>
-      <w:proofErr w:type="spellStart"/>
-      <w:r>
-        <w:t>TrabajaEn</w:t>
-      </w:r>
-      <w:proofErr w:type="spellEnd"/>
-      <w:r>
-        <w:t xml:space="preserve"> tiene el </w:t>
+        <w:t xml:space="preserve">La entidad TrabajaEn tiene el </w:t>
       </w:r>
       <w:r>
         <w:t>propósito</w:t>
@@ -18994,15 +17491,7 @@
         <w:jc w:val="both"/>
       </w:pPr>
       <w:r>
-        <w:t xml:space="preserve">Esta entidad nos permite saber el </w:t>
-      </w:r>
-      <w:proofErr w:type="spellStart"/>
-      <w:r>
-        <w:t>numero</w:t>
-      </w:r>
-      <w:proofErr w:type="spellEnd"/>
-      <w:r>
-        <w:t xml:space="preserve"> y las </w:t>
+        <w:t xml:space="preserve">Esta entidad nos permite saber el numero y las </w:t>
       </w:r>
       <w:r>
         <w:t>características</w:t>
@@ -19014,23 +17503,7 @@
         <w:t>camión del Trasportista</w:t>
       </w:r>
       <w:r>
-        <w:t xml:space="preserve">. De cada una de ellas </w:t>
-      </w:r>
-      <w:proofErr w:type="spellStart"/>
-      <w:r>
-        <w:t>ademas</w:t>
-      </w:r>
-      <w:proofErr w:type="spellEnd"/>
-      <w:r>
-        <w:t xml:space="preserve"> de saber a </w:t>
-      </w:r>
-      <w:proofErr w:type="spellStart"/>
-      <w:r>
-        <w:t>que</w:t>
-      </w:r>
-      <w:proofErr w:type="spellEnd"/>
-      <w:r>
-        <w:t xml:space="preserve"> </w:t>
+        <w:t xml:space="preserve">. De cada una de ellas ademas de saber a que </w:t>
       </w:r>
       <w:r>
         <w:t>camión</w:t>
@@ -19062,13 +17535,8 @@
       <w:r>
         <w:t xml:space="preserve"> es </w:t>
       </w:r>
-      <w:proofErr w:type="spellStart"/>
       <w:r>
-        <w:t>capas</w:t>
-      </w:r>
-      <w:proofErr w:type="spellEnd"/>
-      <w:r>
-        <w:t xml:space="preserve"> de trasportar determinados lotes. </w:t>
+        <w:t xml:space="preserve">capas de trasportar determinados lotes. </w:t>
       </w:r>
     </w:p>
     <w:sectPr>
@@ -20296,7 +18764,7 @@
 </file>
 
 <file path=customXml/itemProps1.xml><?xml version="1.0" encoding="utf-8"?>
-<ds:datastoreItem xmlns:ds="http://schemas.openxmlformats.org/officeDocument/2006/customXml" ds:itemID="{7B8D0F42-BFDE-42F4-B80D-2B2AE1AEFFF8}">
+<ds:datastoreItem xmlns:ds="http://schemas.openxmlformats.org/officeDocument/2006/customXml" ds:itemID="{37A119F5-D538-463D-9F73-8C71A3E5FCE4}">
   <ds:schemaRefs>
     <ds:schemaRef ds:uri="http://schemas.openxmlformats.org/officeDocument/2006/bibliography"/>
   </ds:schemaRefs>

</xml_diff>